<commit_message>
Meinen Teil ins Handout eingepflegt und minimal angepasst, Rechtschreibfehler in ppt korrigiert
</commit_message>
<xml_diff>
--- a/01_Projektmanagement/Handout-Project Management Methods.docx
+++ b/01_Projektmanagement/Handout-Project Management Methods.docx
@@ -20,7 +20,209 @@
           <w:u w:val="single"/>
           <w:lang w:val="en-GB"/>
         </w:rPr>
-        <w:t>Handout – Project Management Methods</w:t>
+        <w:t>Handout</w:t>
+      </w:r>
+    </w:p>
+    <w:p>
+      <w:pPr>
+        <w:spacing w:after="0"/>
+        <w:jc w:val="center"/>
+        <w:rPr>
+          <w:b/>
+          <w:sz w:val="40"/>
+          <w:u w:val="single"/>
+          <w:lang w:val="en-GB"/>
+        </w:rPr>
+      </w:pPr>
+      <w:r>
+        <w:rPr>
+          <w:b/>
+          <w:sz w:val="40"/>
+          <w:u w:val="single"/>
+          <w:lang w:val="en-GB"/>
+        </w:rPr>
+        <w:t>Project Management Methods</w:t>
+      </w:r>
+      <w:r>
+        <w:rPr>
+          <w:b/>
+          <w:sz w:val="40"/>
+          <w:u w:val="single"/>
+          <w:lang w:val="en-GB"/>
+        </w:rPr>
+        <w:t xml:space="preserve"> - </w:t>
+      </w:r>
+      <w:r>
+        <w:rPr>
+          <w:b/>
+          <w:sz w:val="40"/>
+          <w:u w:val="single"/>
+          <w:lang w:val="en-GB"/>
+        </w:rPr>
+        <w:t xml:space="preserve">„Mars </w:t>
+      </w:r>
+      <w:proofErr w:type="gramStart"/>
+      <w:r>
+        <w:rPr>
+          <w:b/>
+          <w:sz w:val="40"/>
+          <w:u w:val="single"/>
+          <w:lang w:val="en-GB"/>
+        </w:rPr>
+        <w:t>Expedition“</w:t>
+      </w:r>
+      <w:proofErr w:type="gramEnd"/>
+    </w:p>
+    <w:p>
+      <w:pPr>
+        <w:spacing w:after="0"/>
+        <w:rPr>
+          <w:lang w:val="en-GB"/>
+        </w:rPr>
+      </w:pPr>
+    </w:p>
+    <w:p>
+      <w:pPr>
+        <w:spacing w:after="0"/>
+        <w:rPr>
+          <w:lang w:val="en-GB"/>
+        </w:rPr>
+      </w:pPr>
+      <w:proofErr w:type="spellStart"/>
+      <w:r>
+        <w:rPr>
+          <w:lang w:val="en-GB"/>
+        </w:rPr>
+        <w:t>Fachhochschule</w:t>
+      </w:r>
+      <w:proofErr w:type="spellEnd"/>
+      <w:r>
+        <w:rPr>
+          <w:lang w:val="en-GB"/>
+        </w:rPr>
+        <w:t xml:space="preserve"> </w:t>
+      </w:r>
+      <w:proofErr w:type="spellStart"/>
+      <w:r>
+        <w:rPr>
+          <w:lang w:val="en-GB"/>
+        </w:rPr>
+        <w:t>Kufstein</w:t>
+      </w:r>
+      <w:proofErr w:type="spellEnd"/>
+      <w:r>
+        <w:rPr>
+          <w:lang w:val="en-GB"/>
+        </w:rPr>
+        <w:tab/>
+      </w:r>
+      <w:r>
+        <w:rPr>
+          <w:lang w:val="en-GB"/>
+        </w:rPr>
+        <w:tab/>
+      </w:r>
+      <w:r>
+        <w:rPr>
+          <w:lang w:val="en-GB"/>
+        </w:rPr>
+        <w:tab/>
+      </w:r>
+      <w:r>
+        <w:rPr>
+          <w:lang w:val="en-GB"/>
+        </w:rPr>
+        <w:tab/>
+      </w:r>
+      <w:r>
+        <w:rPr>
+          <w:lang w:val="en-GB"/>
+        </w:rPr>
+        <w:tab/>
+      </w:r>
+      <w:r>
+        <w:rPr>
+          <w:lang w:val="en-GB"/>
+        </w:rPr>
+        <w:tab/>
+      </w:r>
+      <w:r>
+        <w:rPr>
+          <w:lang w:val="en-GB"/>
+        </w:rPr>
+        <w:tab/>
+      </w:r>
+      <w:r>
+        <w:rPr>
+          <w:lang w:val="en-GB"/>
+        </w:rPr>
+        <w:tab/>
+      </w:r>
+      <w:r>
+        <w:rPr>
+          <w:lang w:val="en-GB"/>
+        </w:rPr>
+        <w:t>26.01.2018</w:t>
+      </w:r>
+    </w:p>
+    <w:p>
+      <w:pPr>
+        <w:spacing w:after="0"/>
+        <w:rPr>
+          <w:lang w:val="en-GB"/>
+        </w:rPr>
+      </w:pPr>
+      <w:r>
+        <w:rPr>
+          <w:lang w:val="en-GB"/>
+        </w:rPr>
+        <w:t xml:space="preserve">SPS </w:t>
+      </w:r>
+      <w:proofErr w:type="spellStart"/>
+      <w:r>
+        <w:rPr>
+          <w:lang w:val="en-GB"/>
+        </w:rPr>
+        <w:t>bbM</w:t>
+      </w:r>
+      <w:proofErr w:type="spellEnd"/>
+      <w:r>
+        <w:rPr>
+          <w:lang w:val="en-GB"/>
+        </w:rPr>
+        <w:t xml:space="preserve"> WS17/18</w:t>
+      </w:r>
+    </w:p>
+    <w:p>
+      <w:pPr>
+        <w:spacing w:after="0"/>
+        <w:rPr>
+          <w:lang w:val="en-GB"/>
+        </w:rPr>
+      </w:pPr>
+      <w:r>
+        <w:rPr>
+          <w:lang w:val="en-GB"/>
+        </w:rPr>
+        <w:t>Speakers: Anna Duregger, Christoph Jungwirth, Christian Gruber</w:t>
+      </w:r>
+      <w:r>
+        <w:rPr>
+          <w:lang w:val="en-GB"/>
+        </w:rPr>
+        <w:tab/>
+      </w:r>
+      <w:r>
+        <w:rPr>
+          <w:lang w:val="en-GB"/>
+        </w:rPr>
+        <w:tab/>
+      </w:r>
+      <w:r>
+        <w:rPr>
+          <w:lang w:val="en-GB"/>
+        </w:rPr>
+        <w:tab/>
       </w:r>
     </w:p>
     <w:p>
@@ -665,6 +867,7 @@
         <w:rPr>
           <w:lang w:val="en-GB"/>
         </w:rPr>
+        <w:lastRenderedPageBreak/>
         <w:t>A project plan, project charter and/or project scope may be put in writing, outlining the work to be performed. During this phase, a team should prioritize the project, calculate a budget and schedule, and determine what resources are needed.</w:t>
       </w:r>
     </w:p>
@@ -711,7 +914,21 @@
         <w:rPr>
           <w:lang w:val="en-GB"/>
         </w:rPr>
-        <w:t>Resources' tasks are distributed, and teams are informed of responsibilities. This is a good time to bring up important project related information.</w:t>
+        <w:t xml:space="preserve">Resources' tasks are distributed, and teams are informed of responsibilities. This is </w:t>
+      </w:r>
+      <w:proofErr w:type="gramStart"/>
+      <w:r>
+        <w:rPr>
+          <w:lang w:val="en-GB"/>
+        </w:rPr>
+        <w:t>a good time</w:t>
+      </w:r>
+      <w:proofErr w:type="gramEnd"/>
+      <w:r>
+        <w:rPr>
+          <w:lang w:val="en-GB"/>
+        </w:rPr>
+        <w:t xml:space="preserve"> to bring up important project related information.</w:t>
       </w:r>
     </w:p>
     <w:p>
@@ -733,7 +950,6 @@
           <w:b/>
           <w:lang w:val="en-GB"/>
         </w:rPr>
-        <w:lastRenderedPageBreak/>
         <w:t>Project performance</w:t>
       </w:r>
     </w:p>
@@ -1033,8 +1249,6 @@
           <w:lang w:val="en-GB"/>
         </w:rPr>
       </w:pPr>
-      <w:bookmarkStart w:id="0" w:name="_GoBack"/>
-      <w:bookmarkEnd w:id="0"/>
       <w:r>
         <w:rPr>
           <w:b/>
@@ -1117,9 +1331,59 @@
     <w:p>
       <w:pPr>
         <w:rPr>
+          <w:lang w:val="en-GB"/>
+        </w:rPr>
+      </w:pPr>
+      <w:bookmarkStart w:id="0" w:name="_GoBack"/>
+      <w:bookmarkEnd w:id="0"/>
+      <w:r>
+        <w:rPr>
+          <w:lang w:val="en-GB"/>
+        </w:rPr>
+        <w:br w:type="page"/>
+      </w:r>
+    </w:p>
+    <w:p>
+      <w:pPr>
+        <w:rPr>
+          <w:u w:val="single"/>
+          <w:lang w:val="en-GB"/>
+        </w:rPr>
+      </w:pPr>
+      <w:r>
+        <w:rPr>
+          <w:u w:val="single"/>
+          <w:lang w:val="en-GB"/>
+        </w:rPr>
+        <w:lastRenderedPageBreak/>
+        <w:t>Traditional project management method in our example</w:t>
+      </w:r>
+    </w:p>
+    <w:p>
+      <w:pPr>
+        <w:rPr>
+          <w:lang w:val="en-GB"/>
+        </w:rPr>
+      </w:pPr>
+      <w:r>
+        <w:rPr>
+          <w:lang w:val="en-GB"/>
+        </w:rPr>
+        <w:t>Initiation:</w:t>
+      </w:r>
+    </w:p>
+    <w:p>
+      <w:pPr>
+        <w:pStyle w:val="Listenabsatz"/>
+        <w:numPr>
+          <w:ilvl w:val="0"/>
+          <w:numId w:val="7"/>
+        </w:numPr>
+        <w:rPr>
           <w:rFonts w:ascii="Times New Roman" w:eastAsia="Times New Roman" w:hAnsi="Times New Roman" w:cs="Times New Roman"/>
           <w:sz w:val="24"/>
           <w:szCs w:val="24"/>
+          <w:u w:val="single"/>
           <w:lang w:eastAsia="de-AT"/>
         </w:rPr>
       </w:pPr>
@@ -1127,29 +1391,693 @@
         <w:rPr>
           <w:lang w:val="en-GB"/>
         </w:rPr>
+        <w:t>Create an</w:t>
+      </w:r>
+      <w:r>
+        <w:rPr>
+          <w:lang w:val="en-GB"/>
+        </w:rPr>
+        <w:t>d</w:t>
+      </w:r>
+      <w:r>
+        <w:rPr>
+          <w:lang w:val="en-GB"/>
+        </w:rPr>
+        <w:t xml:space="preserve"> discuss specification list</w:t>
+      </w:r>
+    </w:p>
+    <w:p>
+      <w:pPr>
+        <w:pStyle w:val="Listenabsatz"/>
+        <w:numPr>
+          <w:ilvl w:val="0"/>
+          <w:numId w:val="7"/>
+        </w:numPr>
+        <w:rPr>
+          <w:lang w:val="en-GB"/>
+        </w:rPr>
+      </w:pPr>
+      <w:r>
+        <w:rPr>
+          <w:lang w:val="en-GB"/>
+        </w:rPr>
+        <w:t xml:space="preserve">Evaluate risk analysis </w:t>
+      </w:r>
+    </w:p>
+    <w:p>
+      <w:pPr>
+        <w:pStyle w:val="Listenabsatz"/>
+        <w:numPr>
+          <w:ilvl w:val="0"/>
+          <w:numId w:val="7"/>
+        </w:numPr>
+        <w:rPr>
+          <w:lang w:val="en-GB"/>
+        </w:rPr>
+      </w:pPr>
+      <w:r>
+        <w:rPr>
+          <w:lang w:val="en-GB"/>
+        </w:rPr>
+        <w:t>Define goals (get over the 60cm obstacle)</w:t>
+      </w:r>
+    </w:p>
+    <w:p>
+      <w:pPr>
+        <w:rPr>
+          <w:lang w:val="en-GB"/>
+        </w:rPr>
+      </w:pPr>
+      <w:r>
+        <w:rPr>
+          <w:lang w:val="en-GB"/>
+        </w:rPr>
+        <w:t>Planning:</w:t>
+      </w:r>
+    </w:p>
+    <w:p>
+      <w:pPr>
+        <w:pStyle w:val="Listenabsatz"/>
+        <w:numPr>
+          <w:ilvl w:val="0"/>
+          <w:numId w:val="8"/>
+        </w:numPr>
+        <w:rPr>
+          <w:lang w:val="en-GB"/>
+        </w:rPr>
+      </w:pPr>
+      <w:r>
+        <w:rPr>
+          <w:lang w:val="en-GB"/>
+        </w:rPr>
+        <w:t>Setup the milestone plan</w:t>
+      </w:r>
+    </w:p>
+    <w:p>
+      <w:pPr>
+        <w:pStyle w:val="Listenabsatz"/>
+        <w:numPr>
+          <w:ilvl w:val="0"/>
+          <w:numId w:val="8"/>
+        </w:numPr>
+        <w:rPr>
+          <w:lang w:val="en-GB"/>
+        </w:rPr>
+      </w:pPr>
+      <w:r>
+        <w:rPr>
+          <w:lang w:val="en-GB"/>
+        </w:rPr>
+        <w:t>Determine resources</w:t>
+      </w:r>
+    </w:p>
+    <w:p>
+      <w:pPr>
+        <w:pStyle w:val="Listenabsatz"/>
+        <w:numPr>
+          <w:ilvl w:val="0"/>
+          <w:numId w:val="8"/>
+        </w:numPr>
+        <w:rPr>
+          <w:lang w:val="en-GB"/>
+        </w:rPr>
+      </w:pPr>
+      <w:r>
+        <w:rPr>
+          <w:lang w:val="en-GB"/>
+        </w:rPr>
+        <w:t>Define work packages</w:t>
+      </w:r>
+    </w:p>
+    <w:p>
+      <w:pPr>
+        <w:rPr>
+          <w:lang w:val="en-GB"/>
+        </w:rPr>
+      </w:pPr>
+      <w:r>
+        <w:rPr>
+          <w:lang w:val="en-GB"/>
+        </w:rPr>
+        <w:t>Execution:</w:t>
+      </w:r>
+    </w:p>
+    <w:p>
+      <w:pPr>
+        <w:pStyle w:val="Listenabsatz"/>
+        <w:numPr>
+          <w:ilvl w:val="0"/>
+          <w:numId w:val="9"/>
+        </w:numPr>
+        <w:rPr>
+          <w:lang w:val="en-GB"/>
+        </w:rPr>
+      </w:pPr>
+      <w:r>
+        <w:rPr>
+          <w:lang w:val="en-GB"/>
+        </w:rPr>
+        <w:t>Work off the planned work packages</w:t>
+      </w:r>
+    </w:p>
+    <w:p>
+      <w:pPr>
+        <w:pStyle w:val="Listenabsatz"/>
+        <w:numPr>
+          <w:ilvl w:val="0"/>
+          <w:numId w:val="9"/>
+        </w:numPr>
+        <w:rPr>
+          <w:lang w:val="en-GB"/>
+        </w:rPr>
+      </w:pPr>
+      <w:r>
+        <w:rPr>
+          <w:lang w:val="en-GB"/>
+        </w:rPr>
+        <w:t xml:space="preserve">Document the progress (tickets in our </w:t>
+      </w:r>
+      <w:proofErr w:type="spellStart"/>
+      <w:r>
+        <w:rPr>
+          <w:lang w:val="en-GB"/>
+        </w:rPr>
+        <w:t>github</w:t>
+      </w:r>
+      <w:proofErr w:type="spellEnd"/>
+      <w:r>
+        <w:rPr>
+          <w:lang w:val="en-GB"/>
+        </w:rPr>
+        <w:t xml:space="preserve"> project)</w:t>
+      </w:r>
+    </w:p>
+    <w:p>
+      <w:pPr>
+        <w:rPr>
+          <w:lang w:val="en-GB"/>
+        </w:rPr>
+      </w:pPr>
+      <w:r>
+        <w:rPr>
+          <w:lang w:val="en-GB"/>
+        </w:rPr>
+        <w:t>Monitoring &amp; Control:</w:t>
+      </w:r>
+    </w:p>
+    <w:p>
+      <w:pPr>
+        <w:pStyle w:val="Listenabsatz"/>
+        <w:numPr>
+          <w:ilvl w:val="0"/>
+          <w:numId w:val="10"/>
+        </w:numPr>
+        <w:rPr>
+          <w:lang w:val="en-GB"/>
+        </w:rPr>
+      </w:pPr>
+      <w:r>
+        <w:rPr>
+          <w:lang w:val="en-GB"/>
+        </w:rPr>
+        <w:t>Control scope, progress, costs</w:t>
+      </w:r>
+    </w:p>
+    <w:p>
+      <w:pPr>
+        <w:pStyle w:val="Listenabsatz"/>
+        <w:numPr>
+          <w:ilvl w:val="0"/>
+          <w:numId w:val="10"/>
+        </w:numPr>
+        <w:rPr>
+          <w:lang w:val="en-GB"/>
+        </w:rPr>
+      </w:pPr>
+      <w:r>
+        <w:rPr>
+          <w:lang w:val="en-GB"/>
+        </w:rPr>
+        <w:t xml:space="preserve">Readjust the project planning </w:t>
+      </w:r>
+    </w:p>
+    <w:p>
+      <w:pPr>
+        <w:rPr>
+          <w:lang w:val="en-GB"/>
+        </w:rPr>
+      </w:pPr>
+    </w:p>
+    <w:p>
+      <w:pPr>
+        <w:rPr>
+          <w:lang w:val="en-GB"/>
+        </w:rPr>
+      </w:pPr>
+      <w:r>
+        <w:rPr>
+          <w:u w:val="single"/>
+          <w:lang w:val="en-GB"/>
+        </w:rPr>
+        <w:t>Goal of traditional project management methods in our example</w:t>
+      </w:r>
+      <w:r>
+        <w:rPr>
+          <w:u w:val="single"/>
+          <w:lang w:val="en-GB"/>
+        </w:rPr>
         <w:br/>
       </w:r>
-      <w:r>
-        <w:rPr>
-          <w:rFonts w:ascii="Times New Roman" w:eastAsia="Times New Roman" w:hAnsi="Times New Roman" w:cs="Times New Roman"/>
-          <w:sz w:val="24"/>
-          <w:szCs w:val="24"/>
-          <w:lang w:eastAsia="de-AT"/>
-        </w:rPr>
-        <w:br/>
-      </w:r>
-    </w:p>
-    <w:p>
-      <w:pPr>
-        <w:spacing w:after="0"/>
-        <w:rPr>
-          <w:lang w:val="en-GB"/>
-        </w:rPr>
-      </w:pPr>
+    </w:p>
+    <w:p>
+      <w:pPr>
+        <w:rPr>
+          <w:lang w:val="en-GB"/>
+        </w:rPr>
+      </w:pPr>
+      <w:r>
+        <w:rPr>
+          <w:lang w:val="en-GB"/>
+        </w:rPr>
+        <w:t xml:space="preserve">We want to </w:t>
+      </w:r>
+      <w:r>
+        <w:rPr>
+          <w:lang w:val="en-GB"/>
+        </w:rPr>
+        <w:t xml:space="preserve">get the best ratio between the three heavily depending constraints: time, cost and scope. At the same </w:t>
+      </w:r>
+      <w:r>
+        <w:rPr>
+          <w:lang w:val="en-GB"/>
+        </w:rPr>
+        <w:t>time,</w:t>
+      </w:r>
+      <w:r>
+        <w:rPr>
+          <w:lang w:val="en-GB"/>
+        </w:rPr>
+        <w:t xml:space="preserve"> we </w:t>
+      </w:r>
+      <w:r>
+        <w:rPr>
+          <w:lang w:val="en-GB"/>
+        </w:rPr>
+        <w:t>must</w:t>
+      </w:r>
+      <w:r>
+        <w:rPr>
+          <w:lang w:val="en-GB"/>
+        </w:rPr>
+        <w:t xml:space="preserve"> hold quite the quality, with the aim to produce a reliable product. But we are aware that we will build a prototype in this project.</w:t>
+      </w:r>
+      <w:r>
+        <w:rPr>
+          <w:lang w:val="en-GB"/>
+        </w:rPr>
+        <w:t xml:space="preserve"> </w:t>
+      </w:r>
+      <w:r>
+        <w:rPr>
+          <w:lang w:val="en-GB"/>
+        </w:rPr>
+        <w:t>Also,</w:t>
+      </w:r>
+      <w:r>
+        <w:rPr>
+          <w:lang w:val="en-GB"/>
+        </w:rPr>
+        <w:t xml:space="preserve"> the time (1.5 days for producing) and budget (40€)</w:t>
+      </w:r>
+      <w:r>
+        <w:rPr>
+          <w:lang w:val="en-GB"/>
+        </w:rPr>
+        <w:t xml:space="preserve"> are very low, but we want to achieve the scope, which also will decrease the quality.</w:t>
+      </w:r>
+    </w:p>
+    <w:p>
+      <w:pPr>
+        <w:rPr>
+          <w:lang w:val="en-GB"/>
+        </w:rPr>
+      </w:pPr>
+      <w:r>
+        <w:rPr>
+          <w:lang w:val="en-GB"/>
+        </w:rPr>
+        <w:t xml:space="preserve">With the traditional project management method, we want to get the overview over the project to minimize the risks because of the </w:t>
+      </w:r>
+      <w:proofErr w:type="gramStart"/>
+      <w:r>
+        <w:rPr>
+          <w:lang w:val="en-GB"/>
+        </w:rPr>
+        <w:t>hard conditions</w:t>
+      </w:r>
+      <w:proofErr w:type="gramEnd"/>
+      <w:r>
+        <w:rPr>
+          <w:lang w:val="en-GB"/>
+        </w:rPr>
+        <w:t xml:space="preserve"> for this project and optimize the organisational work</w:t>
+      </w:r>
+      <w:r>
+        <w:rPr>
+          <w:lang w:val="en-GB"/>
+        </w:rPr>
+        <w:t>,</w:t>
+      </w:r>
+      <w:r>
+        <w:rPr>
+          <w:lang w:val="en-GB"/>
+        </w:rPr>
+        <w:t xml:space="preserve"> so that we can be </w:t>
+      </w:r>
+      <w:r>
+        <w:rPr>
+          <w:lang w:val="en-GB"/>
+        </w:rPr>
+        <w:t>most</w:t>
+      </w:r>
+      <w:r>
+        <w:rPr>
+          <w:lang w:val="en-GB"/>
+        </w:rPr>
+        <w:t xml:space="preserve"> efficient during the </w:t>
+      </w:r>
+      <w:r>
+        <w:rPr>
+          <w:lang w:val="en-GB"/>
+        </w:rPr>
+        <w:t>agile</w:t>
+      </w:r>
+      <w:r>
+        <w:rPr>
+          <w:lang w:val="en-GB"/>
+        </w:rPr>
+        <w:t xml:space="preserve"> development.</w:t>
+      </w:r>
+    </w:p>
+    <w:p>
+      <w:pPr>
+        <w:spacing w:after="0"/>
+        <w:rPr>
+          <w:u w:val="single"/>
+          <w:lang w:val="en-GB"/>
+        </w:rPr>
+      </w:pPr>
+    </w:p>
+    <w:p>
+      <w:pPr>
+        <w:spacing w:after="0"/>
+        <w:rPr>
+          <w:u w:val="single"/>
+          <w:lang w:val="en-GB"/>
+        </w:rPr>
+      </w:pPr>
+      <w:r>
+        <w:rPr>
+          <w:u w:val="single"/>
+          <w:lang w:val="en-GB"/>
+        </w:rPr>
+        <w:t>Agil</w:t>
+      </w:r>
+      <w:r>
+        <w:rPr>
+          <w:u w:val="single"/>
+          <w:lang w:val="en-GB"/>
+        </w:rPr>
+        <w:t>e development in our example</w:t>
+      </w:r>
+    </w:p>
+    <w:p>
+      <w:pPr>
+        <w:spacing w:after="0"/>
+        <w:rPr>
+          <w:u w:val="single"/>
+          <w:lang w:val="en-GB"/>
+        </w:rPr>
+      </w:pPr>
+    </w:p>
+    <w:p>
+      <w:pPr>
+        <w:spacing w:after="0"/>
+        <w:rPr>
+          <w:lang w:val="en-GB"/>
+        </w:rPr>
+      </w:pPr>
+      <w:r>
+        <w:rPr>
+          <w:lang w:val="en-GB"/>
+        </w:rPr>
+        <w:t>Most of our development will be software development and computer aided design.</w:t>
+      </w:r>
+    </w:p>
+    <w:p>
+      <w:pPr>
+        <w:spacing w:after="0"/>
+        <w:rPr>
+          <w:lang w:val="en-GB"/>
+        </w:rPr>
+      </w:pPr>
+      <w:r>
+        <w:rPr>
+          <w:lang w:val="en-GB"/>
+        </w:rPr>
+        <w:t xml:space="preserve">Because of that, agile development methods like scrum fit </w:t>
+      </w:r>
+      <w:r>
+        <w:rPr>
+          <w:lang w:val="en-GB"/>
+        </w:rPr>
+        <w:t>perfect for that phase of the project.</w:t>
+      </w:r>
+    </w:p>
+    <w:p>
+      <w:pPr>
+        <w:spacing w:after="0"/>
+        <w:rPr>
+          <w:lang w:val="en-GB"/>
+        </w:rPr>
+      </w:pPr>
+      <w:r>
+        <w:rPr>
+          <w:lang w:val="en-GB"/>
+        </w:rPr>
+        <w:t xml:space="preserve">We easily can adopt issues which came up during the development and which were hard to see at the beginning. </w:t>
+      </w:r>
+    </w:p>
+    <w:p>
+      <w:pPr>
+        <w:spacing w:after="0"/>
+        <w:rPr>
+          <w:lang w:val="en-GB"/>
+        </w:rPr>
+      </w:pPr>
+    </w:p>
+    <w:p>
+      <w:pPr>
+        <w:spacing w:after="0"/>
+        <w:rPr>
+          <w:u w:val="single"/>
+          <w:lang w:val="en-GB"/>
+        </w:rPr>
+      </w:pPr>
+      <w:r>
+        <w:rPr>
+          <w:u w:val="single"/>
+          <w:lang w:val="en-GB"/>
+        </w:rPr>
+        <w:t>Conclusion</w:t>
+      </w:r>
+    </w:p>
+    <w:p>
+      <w:pPr>
+        <w:spacing w:after="0"/>
+        <w:rPr>
+          <w:u w:val="single"/>
+          <w:lang w:val="en-GB"/>
+        </w:rPr>
+      </w:pPr>
+    </w:p>
+    <w:p>
+      <w:pPr>
+        <w:spacing w:after="0"/>
+        <w:rPr>
+          <w:lang w:val="en-GB"/>
+        </w:rPr>
+      </w:pPr>
+      <w:r>
+        <w:rPr>
+          <w:lang w:val="en-GB"/>
+        </w:rPr>
+        <w:t xml:space="preserve">Traditional project management method </w:t>
+      </w:r>
+      <w:r>
+        <w:rPr>
+          <w:lang w:val="en-GB"/>
+        </w:rPr>
+        <w:sym w:font="Wingdings" w:char="F0E0"/>
+      </w:r>
+      <w:r>
+        <w:rPr>
+          <w:lang w:val="en-GB"/>
+        </w:rPr>
+        <w:t xml:space="preserve"> overall planning</w:t>
+      </w:r>
+      <w:r>
+        <w:drawing>
+          <wp:inline distT="0" distB="0" distL="0" distR="0" wp14:anchorId="0DB53073" wp14:editId="4C9853A9">
+            <wp:extent cx="304800" cy="226349"/>
+            <wp:effectExtent l="0" t="0" r="0" b="2540"/>
+            <wp:docPr id="15" name="Grafik 14">
+              <a:extLst xmlns:a="http://schemas.openxmlformats.org/drawingml/2006/main">
+                <a:ext uri="{FF2B5EF4-FFF2-40B4-BE49-F238E27FC236}">
+                  <a16:creationId xmlns:a16="http://schemas.microsoft.com/office/drawing/2014/main" id="{C3665CB4-6180-45B5-B745-1AA0B4064910}"/>
+                </a:ext>
+              </a:extLst>
+            </wp:docPr>
+            <wp:cNvGraphicFramePr>
+              <a:graphicFrameLocks xmlns:a="http://schemas.openxmlformats.org/drawingml/2006/main" noChangeAspect="1"/>
+            </wp:cNvGraphicFramePr>
+            <a:graphic xmlns:a="http://schemas.openxmlformats.org/drawingml/2006/main">
+              <a:graphicData uri="http://schemas.openxmlformats.org/drawingml/2006/picture">
+                <pic:pic xmlns:pic="http://schemas.openxmlformats.org/drawingml/2006/picture">
+                  <pic:nvPicPr>
+                    <pic:cNvPr id="15" name="Grafik 14">
+                      <a:extLst>
+                        <a:ext uri="{FF2B5EF4-FFF2-40B4-BE49-F238E27FC236}">
+                          <a16:creationId xmlns:a16="http://schemas.microsoft.com/office/drawing/2014/main" id="{C3665CB4-6180-45B5-B745-1AA0B4064910}"/>
+                        </a:ext>
+                      </a:extLst>
+                    </pic:cNvPr>
+                    <pic:cNvPicPr>
+                      <a:picLocks noChangeAspect="1"/>
+                    </pic:cNvPicPr>
+                  </pic:nvPicPr>
+                  <pic:blipFill>
+                    <a:blip r:embed="rId8" cstate="print">
+                      <a:extLst>
+                        <a:ext uri="{28A0092B-C50C-407E-A947-70E740481C1C}">
+                          <a14:useLocalDpi xmlns:a14="http://schemas.microsoft.com/office/drawing/2010/main" val="0"/>
+                        </a:ext>
+                      </a:extLst>
+                    </a:blip>
+                    <a:stretch>
+                      <a:fillRect/>
+                    </a:stretch>
+                  </pic:blipFill>
+                  <pic:spPr>
+                    <a:xfrm>
+                      <a:off x="0" y="0"/>
+                      <a:ext cx="328463" cy="243921"/>
+                    </a:xfrm>
+                    <a:prstGeom prst="rect">
+                      <a:avLst/>
+                    </a:prstGeom>
+                  </pic:spPr>
+                </pic:pic>
+              </a:graphicData>
+            </a:graphic>
+          </wp:inline>
+        </w:drawing>
+      </w:r>
+    </w:p>
+    <w:p>
+      <w:pPr>
+        <w:spacing w:after="0"/>
+        <w:rPr>
+          <w:lang w:val="en-GB"/>
+        </w:rPr>
+      </w:pPr>
+    </w:p>
+    <w:p>
+      <w:pPr>
+        <w:spacing w:after="0"/>
+        <w:rPr>
+          <w:lang w:val="en-GB"/>
+        </w:rPr>
+      </w:pPr>
+      <w:r>
+        <w:rPr>
+          <w:lang w:val="en-GB"/>
+        </w:rPr>
+        <w:t xml:space="preserve">Agile project management method </w:t>
+      </w:r>
+      <w:r>
+        <w:rPr>
+          <w:lang w:val="en-GB"/>
+        </w:rPr>
+        <w:sym w:font="Wingdings" w:char="F0E0"/>
+      </w:r>
+      <w:r>
+        <w:rPr>
+          <w:lang w:val="en-GB"/>
+        </w:rPr>
+        <w:t xml:space="preserve"> development</w:t>
+      </w:r>
+      <w:r>
+        <w:drawing>
+          <wp:inline distT="0" distB="0" distL="0" distR="0" wp14:anchorId="0DB5CDDC" wp14:editId="12A737F5">
+            <wp:extent cx="304800" cy="226349"/>
+            <wp:effectExtent l="0" t="0" r="0" b="2540"/>
+            <wp:docPr id="1" name="Grafik 14">
+              <a:extLst xmlns:a="http://schemas.openxmlformats.org/drawingml/2006/main">
+                <a:ext uri="{FF2B5EF4-FFF2-40B4-BE49-F238E27FC236}">
+                  <a16:creationId xmlns:a16="http://schemas.microsoft.com/office/drawing/2014/main" id="{C3665CB4-6180-45B5-B745-1AA0B4064910}"/>
+                </a:ext>
+              </a:extLst>
+            </wp:docPr>
+            <wp:cNvGraphicFramePr>
+              <a:graphicFrameLocks xmlns:a="http://schemas.openxmlformats.org/drawingml/2006/main" noChangeAspect="1"/>
+            </wp:cNvGraphicFramePr>
+            <a:graphic xmlns:a="http://schemas.openxmlformats.org/drawingml/2006/main">
+              <a:graphicData uri="http://schemas.openxmlformats.org/drawingml/2006/picture">
+                <pic:pic xmlns:pic="http://schemas.openxmlformats.org/drawingml/2006/picture">
+                  <pic:nvPicPr>
+                    <pic:cNvPr id="15" name="Grafik 14">
+                      <a:extLst>
+                        <a:ext uri="{FF2B5EF4-FFF2-40B4-BE49-F238E27FC236}">
+                          <a16:creationId xmlns:a16="http://schemas.microsoft.com/office/drawing/2014/main" id="{C3665CB4-6180-45B5-B745-1AA0B4064910}"/>
+                        </a:ext>
+                      </a:extLst>
+                    </pic:cNvPr>
+                    <pic:cNvPicPr>
+                      <a:picLocks noChangeAspect="1"/>
+                    </pic:cNvPicPr>
+                  </pic:nvPicPr>
+                  <pic:blipFill>
+                    <a:blip r:embed="rId8" cstate="print">
+                      <a:extLst>
+                        <a:ext uri="{28A0092B-C50C-407E-A947-70E740481C1C}">
+                          <a14:useLocalDpi xmlns:a14="http://schemas.microsoft.com/office/drawing/2010/main" val="0"/>
+                        </a:ext>
+                      </a:extLst>
+                    </a:blip>
+                    <a:stretch>
+                      <a:fillRect/>
+                    </a:stretch>
+                  </pic:blipFill>
+                  <pic:spPr>
+                    <a:xfrm>
+                      <a:off x="0" y="0"/>
+                      <a:ext cx="328463" cy="243921"/>
+                    </a:xfrm>
+                    <a:prstGeom prst="rect">
+                      <a:avLst/>
+                    </a:prstGeom>
+                  </pic:spPr>
+                </pic:pic>
+              </a:graphicData>
+            </a:graphic>
+          </wp:inline>
+        </w:drawing>
+      </w:r>
     </w:p>
     <w:sectPr>
-      <w:headerReference w:type="default" r:id="rId8"/>
-      <w:footerReference w:type="default" r:id="rId9"/>
+      <w:headerReference w:type="default" r:id="rId9"/>
+      <w:footerReference w:type="default" r:id="rId10"/>
       <w:pgSz w:w="11906" w:h="16838"/>
       <w:pgMar w:top="1417" w:right="1417" w:bottom="1134" w:left="1417" w:header="708" w:footer="708" w:gutter="0"/>
       <w:cols w:space="708"/>
@@ -1214,7 +2142,7 @@
             <w:noProof/>
             <w:lang w:val="de-DE"/>
           </w:rPr>
-          <w:t>2</w:t>
+          <w:t>3</w:t>
         </w:r>
         <w:r>
           <w:fldChar w:fldCharType="end"/>
@@ -1380,8 +2308,29 @@
       <w:jc w:val="center"/>
     </w:pPr>
     <w:r>
-      <w:t>A.Duregger, C.Gruber, C.Jungwirth</w:t>
+      <w:t xml:space="preserve">Project Management Methods - „Mars Expedition“ - </w:t>
     </w:r>
+    <w:proofErr w:type="spellStart"/>
+    <w:r>
+      <w:t>A.Duregger</w:t>
+    </w:r>
+    <w:proofErr w:type="spellEnd"/>
+    <w:r>
+      <w:t xml:space="preserve">, </w:t>
+    </w:r>
+    <w:proofErr w:type="spellStart"/>
+    <w:r>
+      <w:t>C.Gruber</w:t>
+    </w:r>
+    <w:proofErr w:type="spellEnd"/>
+    <w:r>
+      <w:t xml:space="preserve">, </w:t>
+    </w:r>
+    <w:proofErr w:type="spellStart"/>
+    <w:r>
+      <w:t>C.Jungwirth</w:t>
+    </w:r>
+    <w:proofErr w:type="spellEnd"/>
   </w:p>
 </w:hdr>
 </file>
@@ -1389,6 +2338,119 @@
 <file path=word/numbering.xml><?xml version="1.0" encoding="utf-8"?>
 <w:numbering xmlns:wpc="http://schemas.microsoft.com/office/word/2010/wordprocessingCanvas" xmlns:cx="http://schemas.microsoft.com/office/drawing/2014/chartex" xmlns:cx1="http://schemas.microsoft.com/office/drawing/2015/9/8/chartex" xmlns:cx2="http://schemas.microsoft.com/office/drawing/2015/10/21/chartex" xmlns:cx3="http://schemas.microsoft.com/office/drawing/2016/5/9/chartex" xmlns:cx4="http://schemas.microsoft.com/office/drawing/2016/5/10/chartex" xmlns:cx5="http://schemas.microsoft.com/office/drawing/2016/5/11/chartex" xmlns:cx6="http://schemas.microsoft.com/office/drawing/2016/5/12/chartex" xmlns:cx7="http://schemas.microsoft.com/office/drawing/2016/5/13/chartex" xmlns:cx8="http://schemas.microsoft.com/office/drawing/2016/5/14/chartex" xmlns:mc="http://schemas.openxmlformats.org/markup-compatibility/2006" xmlns:aink="http://schemas.microsoft.com/office/drawing/2016/ink" xmlns:am3d="http://schemas.microsoft.com/office/drawing/2017/model3d" xmlns:o="urn:schemas-microsoft-com:office:office" xmlns:r="http://schemas.openxmlformats.org/officeDocument/2006/relationships" xmlns:m="http://schemas.openxmlformats.org/officeDocument/2006/math" xmlns:v="urn:schemas-microsoft-com:vml" xmlns:wp14="http://schemas.microsoft.com/office/word/2010/wordprocessingDrawing" xmlns:wp="http://schemas.openxmlformats.org/drawingml/2006/wordprocessingDrawing" xmlns:w10="urn:schemas-microsoft-com:office:word" xmlns:w="http://schemas.openxmlformats.org/wordprocessingml/2006/main" xmlns:w14="http://schemas.microsoft.com/office/word/2010/wordml" xmlns:w15="http://schemas.microsoft.com/office/word/2012/wordml" xmlns:w16cid="http://schemas.microsoft.com/office/word/2016/wordml/cid" xmlns:w16se="http://schemas.microsoft.com/office/word/2015/wordml/symex" xmlns:wpg="http://schemas.microsoft.com/office/word/2010/wordprocessingGroup" xmlns:wpi="http://schemas.microsoft.com/office/word/2010/wordprocessingInk" xmlns:wne="http://schemas.microsoft.com/office/word/2006/wordml" xmlns:wps="http://schemas.microsoft.com/office/word/2010/wordprocessingShape" mc:Ignorable="w14 w15 w16se w16cid wp14">
   <w:abstractNum w:abstractNumId="0" w15:restartNumberingAfterBreak="0">
+    <w:nsid w:val="0050350D"/>
+    <w:multiLevelType w:val="hybridMultilevel"/>
+    <w:tmpl w:val="FCBC7858"/>
+    <w:lvl w:ilvl="0" w:tplc="04070001">
+      <w:start w:val="1"/>
+      <w:numFmt w:val="bullet"/>
+      <w:lvlText w:val=""/>
+      <w:lvlJc w:val="left"/>
+      <w:pPr>
+        <w:ind w:left="720" w:hanging="360"/>
+      </w:pPr>
+      <w:rPr>
+        <w:rFonts w:ascii="Symbol" w:hAnsi="Symbol" w:hint="default"/>
+      </w:rPr>
+    </w:lvl>
+    <w:lvl w:ilvl="1" w:tplc="04070003" w:tentative="1">
+      <w:start w:val="1"/>
+      <w:numFmt w:val="bullet"/>
+      <w:lvlText w:val="o"/>
+      <w:lvlJc w:val="left"/>
+      <w:pPr>
+        <w:ind w:left="1440" w:hanging="360"/>
+      </w:pPr>
+      <w:rPr>
+        <w:rFonts w:ascii="Courier New" w:hAnsi="Courier New" w:cs="Courier New" w:hint="default"/>
+      </w:rPr>
+    </w:lvl>
+    <w:lvl w:ilvl="2" w:tplc="04070005" w:tentative="1">
+      <w:start w:val="1"/>
+      <w:numFmt w:val="bullet"/>
+      <w:lvlText w:val=""/>
+      <w:lvlJc w:val="left"/>
+      <w:pPr>
+        <w:ind w:left="2160" w:hanging="360"/>
+      </w:pPr>
+      <w:rPr>
+        <w:rFonts w:ascii="Wingdings" w:hAnsi="Wingdings" w:hint="default"/>
+      </w:rPr>
+    </w:lvl>
+    <w:lvl w:ilvl="3" w:tplc="04070001" w:tentative="1">
+      <w:start w:val="1"/>
+      <w:numFmt w:val="bullet"/>
+      <w:lvlText w:val=""/>
+      <w:lvlJc w:val="left"/>
+      <w:pPr>
+        <w:ind w:left="2880" w:hanging="360"/>
+      </w:pPr>
+      <w:rPr>
+        <w:rFonts w:ascii="Symbol" w:hAnsi="Symbol" w:hint="default"/>
+      </w:rPr>
+    </w:lvl>
+    <w:lvl w:ilvl="4" w:tplc="04070003" w:tentative="1">
+      <w:start w:val="1"/>
+      <w:numFmt w:val="bullet"/>
+      <w:lvlText w:val="o"/>
+      <w:lvlJc w:val="left"/>
+      <w:pPr>
+        <w:ind w:left="3600" w:hanging="360"/>
+      </w:pPr>
+      <w:rPr>
+        <w:rFonts w:ascii="Courier New" w:hAnsi="Courier New" w:cs="Courier New" w:hint="default"/>
+      </w:rPr>
+    </w:lvl>
+    <w:lvl w:ilvl="5" w:tplc="04070005" w:tentative="1">
+      <w:start w:val="1"/>
+      <w:numFmt w:val="bullet"/>
+      <w:lvlText w:val=""/>
+      <w:lvlJc w:val="left"/>
+      <w:pPr>
+        <w:ind w:left="4320" w:hanging="360"/>
+      </w:pPr>
+      <w:rPr>
+        <w:rFonts w:ascii="Wingdings" w:hAnsi="Wingdings" w:hint="default"/>
+      </w:rPr>
+    </w:lvl>
+    <w:lvl w:ilvl="6" w:tplc="04070001" w:tentative="1">
+      <w:start w:val="1"/>
+      <w:numFmt w:val="bullet"/>
+      <w:lvlText w:val=""/>
+      <w:lvlJc w:val="left"/>
+      <w:pPr>
+        <w:ind w:left="5040" w:hanging="360"/>
+      </w:pPr>
+      <w:rPr>
+        <w:rFonts w:ascii="Symbol" w:hAnsi="Symbol" w:hint="default"/>
+      </w:rPr>
+    </w:lvl>
+    <w:lvl w:ilvl="7" w:tplc="04070003" w:tentative="1">
+      <w:start w:val="1"/>
+      <w:numFmt w:val="bullet"/>
+      <w:lvlText w:val="o"/>
+      <w:lvlJc w:val="left"/>
+      <w:pPr>
+        <w:ind w:left="5760" w:hanging="360"/>
+      </w:pPr>
+      <w:rPr>
+        <w:rFonts w:ascii="Courier New" w:hAnsi="Courier New" w:cs="Courier New" w:hint="default"/>
+      </w:rPr>
+    </w:lvl>
+    <w:lvl w:ilvl="8" w:tplc="04070005" w:tentative="1">
+      <w:start w:val="1"/>
+      <w:numFmt w:val="bullet"/>
+      <w:lvlText w:val=""/>
+      <w:lvlJc w:val="left"/>
+      <w:pPr>
+        <w:ind w:left="6480" w:hanging="360"/>
+      </w:pPr>
+      <w:rPr>
+        <w:rFonts w:ascii="Wingdings" w:hAnsi="Wingdings" w:hint="default"/>
+      </w:rPr>
+    </w:lvl>
+  </w:abstractNum>
+  <w:abstractNum w:abstractNumId="1" w15:restartNumberingAfterBreak="0">
     <w:nsid w:val="0058711B"/>
     <w:multiLevelType w:val="hybridMultilevel"/>
     <w:tmpl w:val="BC848D40"/>
@@ -1501,7 +2563,7 @@
       </w:rPr>
     </w:lvl>
   </w:abstractNum>
-  <w:abstractNum w:abstractNumId="1" w15:restartNumberingAfterBreak="0">
+  <w:abstractNum w:abstractNumId="2" w15:restartNumberingAfterBreak="0">
     <w:nsid w:val="1F715BB7"/>
     <w:multiLevelType w:val="hybridMultilevel"/>
     <w:tmpl w:val="AD58A128"/>
@@ -1614,7 +2676,7 @@
       </w:rPr>
     </w:lvl>
   </w:abstractNum>
-  <w:abstractNum w:abstractNumId="2" w15:restartNumberingAfterBreak="0">
+  <w:abstractNum w:abstractNumId="3" w15:restartNumberingAfterBreak="0">
     <w:nsid w:val="211961DB"/>
     <w:multiLevelType w:val="hybridMultilevel"/>
     <w:tmpl w:val="E91C9AB4"/>
@@ -1700,7 +2762,7 @@
       </w:pPr>
     </w:lvl>
   </w:abstractNum>
-  <w:abstractNum w:abstractNumId="3" w15:restartNumberingAfterBreak="0">
+  <w:abstractNum w:abstractNumId="4" w15:restartNumberingAfterBreak="0">
     <w:nsid w:val="23830A30"/>
     <w:multiLevelType w:val="hybridMultilevel"/>
     <w:tmpl w:val="281AC834"/>
@@ -1813,7 +2875,7 @@
       </w:rPr>
     </w:lvl>
   </w:abstractNum>
-  <w:abstractNum w:abstractNumId="4" w15:restartNumberingAfterBreak="0">
+  <w:abstractNum w:abstractNumId="5" w15:restartNumberingAfterBreak="0">
     <w:nsid w:val="2A2F038E"/>
     <w:multiLevelType w:val="hybridMultilevel"/>
     <w:tmpl w:val="CA1C4CC2"/>
@@ -1902,7 +2964,233 @@
       </w:pPr>
     </w:lvl>
   </w:abstractNum>
-  <w:abstractNum w:abstractNumId="5" w15:restartNumberingAfterBreak="0">
+  <w:abstractNum w:abstractNumId="6" w15:restartNumberingAfterBreak="0">
+    <w:nsid w:val="37724976"/>
+    <w:multiLevelType w:val="hybridMultilevel"/>
+    <w:tmpl w:val="F09E668C"/>
+    <w:lvl w:ilvl="0" w:tplc="04070001">
+      <w:start w:val="1"/>
+      <w:numFmt w:val="bullet"/>
+      <w:lvlText w:val=""/>
+      <w:lvlJc w:val="left"/>
+      <w:pPr>
+        <w:ind w:left="720" w:hanging="360"/>
+      </w:pPr>
+      <w:rPr>
+        <w:rFonts w:ascii="Symbol" w:hAnsi="Symbol" w:hint="default"/>
+      </w:rPr>
+    </w:lvl>
+    <w:lvl w:ilvl="1" w:tplc="04070003" w:tentative="1">
+      <w:start w:val="1"/>
+      <w:numFmt w:val="bullet"/>
+      <w:lvlText w:val="o"/>
+      <w:lvlJc w:val="left"/>
+      <w:pPr>
+        <w:ind w:left="1440" w:hanging="360"/>
+      </w:pPr>
+      <w:rPr>
+        <w:rFonts w:ascii="Courier New" w:hAnsi="Courier New" w:cs="Courier New" w:hint="default"/>
+      </w:rPr>
+    </w:lvl>
+    <w:lvl w:ilvl="2" w:tplc="04070005" w:tentative="1">
+      <w:start w:val="1"/>
+      <w:numFmt w:val="bullet"/>
+      <w:lvlText w:val=""/>
+      <w:lvlJc w:val="left"/>
+      <w:pPr>
+        <w:ind w:left="2160" w:hanging="360"/>
+      </w:pPr>
+      <w:rPr>
+        <w:rFonts w:ascii="Wingdings" w:hAnsi="Wingdings" w:hint="default"/>
+      </w:rPr>
+    </w:lvl>
+    <w:lvl w:ilvl="3" w:tplc="04070001" w:tentative="1">
+      <w:start w:val="1"/>
+      <w:numFmt w:val="bullet"/>
+      <w:lvlText w:val=""/>
+      <w:lvlJc w:val="left"/>
+      <w:pPr>
+        <w:ind w:left="2880" w:hanging="360"/>
+      </w:pPr>
+      <w:rPr>
+        <w:rFonts w:ascii="Symbol" w:hAnsi="Symbol" w:hint="default"/>
+      </w:rPr>
+    </w:lvl>
+    <w:lvl w:ilvl="4" w:tplc="04070003" w:tentative="1">
+      <w:start w:val="1"/>
+      <w:numFmt w:val="bullet"/>
+      <w:lvlText w:val="o"/>
+      <w:lvlJc w:val="left"/>
+      <w:pPr>
+        <w:ind w:left="3600" w:hanging="360"/>
+      </w:pPr>
+      <w:rPr>
+        <w:rFonts w:ascii="Courier New" w:hAnsi="Courier New" w:cs="Courier New" w:hint="default"/>
+      </w:rPr>
+    </w:lvl>
+    <w:lvl w:ilvl="5" w:tplc="04070005" w:tentative="1">
+      <w:start w:val="1"/>
+      <w:numFmt w:val="bullet"/>
+      <w:lvlText w:val=""/>
+      <w:lvlJc w:val="left"/>
+      <w:pPr>
+        <w:ind w:left="4320" w:hanging="360"/>
+      </w:pPr>
+      <w:rPr>
+        <w:rFonts w:ascii="Wingdings" w:hAnsi="Wingdings" w:hint="default"/>
+      </w:rPr>
+    </w:lvl>
+    <w:lvl w:ilvl="6" w:tplc="04070001" w:tentative="1">
+      <w:start w:val="1"/>
+      <w:numFmt w:val="bullet"/>
+      <w:lvlText w:val=""/>
+      <w:lvlJc w:val="left"/>
+      <w:pPr>
+        <w:ind w:left="5040" w:hanging="360"/>
+      </w:pPr>
+      <w:rPr>
+        <w:rFonts w:ascii="Symbol" w:hAnsi="Symbol" w:hint="default"/>
+      </w:rPr>
+    </w:lvl>
+    <w:lvl w:ilvl="7" w:tplc="04070003" w:tentative="1">
+      <w:start w:val="1"/>
+      <w:numFmt w:val="bullet"/>
+      <w:lvlText w:val="o"/>
+      <w:lvlJc w:val="left"/>
+      <w:pPr>
+        <w:ind w:left="5760" w:hanging="360"/>
+      </w:pPr>
+      <w:rPr>
+        <w:rFonts w:ascii="Courier New" w:hAnsi="Courier New" w:cs="Courier New" w:hint="default"/>
+      </w:rPr>
+    </w:lvl>
+    <w:lvl w:ilvl="8" w:tplc="04070005" w:tentative="1">
+      <w:start w:val="1"/>
+      <w:numFmt w:val="bullet"/>
+      <w:lvlText w:val=""/>
+      <w:lvlJc w:val="left"/>
+      <w:pPr>
+        <w:ind w:left="6480" w:hanging="360"/>
+      </w:pPr>
+      <w:rPr>
+        <w:rFonts w:ascii="Wingdings" w:hAnsi="Wingdings" w:hint="default"/>
+      </w:rPr>
+    </w:lvl>
+  </w:abstractNum>
+  <w:abstractNum w:abstractNumId="7" w15:restartNumberingAfterBreak="0">
+    <w:nsid w:val="545455A1"/>
+    <w:multiLevelType w:val="hybridMultilevel"/>
+    <w:tmpl w:val="8EF83FEC"/>
+    <w:lvl w:ilvl="0" w:tplc="04070001">
+      <w:start w:val="1"/>
+      <w:numFmt w:val="bullet"/>
+      <w:lvlText w:val=""/>
+      <w:lvlJc w:val="left"/>
+      <w:pPr>
+        <w:ind w:left="720" w:hanging="360"/>
+      </w:pPr>
+      <w:rPr>
+        <w:rFonts w:ascii="Symbol" w:hAnsi="Symbol" w:hint="default"/>
+      </w:rPr>
+    </w:lvl>
+    <w:lvl w:ilvl="1" w:tplc="04070003" w:tentative="1">
+      <w:start w:val="1"/>
+      <w:numFmt w:val="bullet"/>
+      <w:lvlText w:val="o"/>
+      <w:lvlJc w:val="left"/>
+      <w:pPr>
+        <w:ind w:left="1440" w:hanging="360"/>
+      </w:pPr>
+      <w:rPr>
+        <w:rFonts w:ascii="Courier New" w:hAnsi="Courier New" w:cs="Courier New" w:hint="default"/>
+      </w:rPr>
+    </w:lvl>
+    <w:lvl w:ilvl="2" w:tplc="04070005" w:tentative="1">
+      <w:start w:val="1"/>
+      <w:numFmt w:val="bullet"/>
+      <w:lvlText w:val=""/>
+      <w:lvlJc w:val="left"/>
+      <w:pPr>
+        <w:ind w:left="2160" w:hanging="360"/>
+      </w:pPr>
+      <w:rPr>
+        <w:rFonts w:ascii="Wingdings" w:hAnsi="Wingdings" w:hint="default"/>
+      </w:rPr>
+    </w:lvl>
+    <w:lvl w:ilvl="3" w:tplc="04070001" w:tentative="1">
+      <w:start w:val="1"/>
+      <w:numFmt w:val="bullet"/>
+      <w:lvlText w:val=""/>
+      <w:lvlJc w:val="left"/>
+      <w:pPr>
+        <w:ind w:left="2880" w:hanging="360"/>
+      </w:pPr>
+      <w:rPr>
+        <w:rFonts w:ascii="Symbol" w:hAnsi="Symbol" w:hint="default"/>
+      </w:rPr>
+    </w:lvl>
+    <w:lvl w:ilvl="4" w:tplc="04070003" w:tentative="1">
+      <w:start w:val="1"/>
+      <w:numFmt w:val="bullet"/>
+      <w:lvlText w:val="o"/>
+      <w:lvlJc w:val="left"/>
+      <w:pPr>
+        <w:ind w:left="3600" w:hanging="360"/>
+      </w:pPr>
+      <w:rPr>
+        <w:rFonts w:ascii="Courier New" w:hAnsi="Courier New" w:cs="Courier New" w:hint="default"/>
+      </w:rPr>
+    </w:lvl>
+    <w:lvl w:ilvl="5" w:tplc="04070005" w:tentative="1">
+      <w:start w:val="1"/>
+      <w:numFmt w:val="bullet"/>
+      <w:lvlText w:val=""/>
+      <w:lvlJc w:val="left"/>
+      <w:pPr>
+        <w:ind w:left="4320" w:hanging="360"/>
+      </w:pPr>
+      <w:rPr>
+        <w:rFonts w:ascii="Wingdings" w:hAnsi="Wingdings" w:hint="default"/>
+      </w:rPr>
+    </w:lvl>
+    <w:lvl w:ilvl="6" w:tplc="04070001" w:tentative="1">
+      <w:start w:val="1"/>
+      <w:numFmt w:val="bullet"/>
+      <w:lvlText w:val=""/>
+      <w:lvlJc w:val="left"/>
+      <w:pPr>
+        <w:ind w:left="5040" w:hanging="360"/>
+      </w:pPr>
+      <w:rPr>
+        <w:rFonts w:ascii="Symbol" w:hAnsi="Symbol" w:hint="default"/>
+      </w:rPr>
+    </w:lvl>
+    <w:lvl w:ilvl="7" w:tplc="04070003" w:tentative="1">
+      <w:start w:val="1"/>
+      <w:numFmt w:val="bullet"/>
+      <w:lvlText w:val="o"/>
+      <w:lvlJc w:val="left"/>
+      <w:pPr>
+        <w:ind w:left="5760" w:hanging="360"/>
+      </w:pPr>
+      <w:rPr>
+        <w:rFonts w:ascii="Courier New" w:hAnsi="Courier New" w:cs="Courier New" w:hint="default"/>
+      </w:rPr>
+    </w:lvl>
+    <w:lvl w:ilvl="8" w:tplc="04070005" w:tentative="1">
+      <w:start w:val="1"/>
+      <w:numFmt w:val="bullet"/>
+      <w:lvlText w:val=""/>
+      <w:lvlJc w:val="left"/>
+      <w:pPr>
+        <w:ind w:left="6480" w:hanging="360"/>
+      </w:pPr>
+      <w:rPr>
+        <w:rFonts w:ascii="Wingdings" w:hAnsi="Wingdings" w:hint="default"/>
+      </w:rPr>
+    </w:lvl>
+  </w:abstractNum>
+  <w:abstractNum w:abstractNumId="8" w15:restartNumberingAfterBreak="0">
     <w:nsid w:val="635B6A9B"/>
     <w:multiLevelType w:val="hybridMultilevel"/>
     <w:tmpl w:val="093CB7DC"/>
@@ -2015,23 +3303,148 @@
       </w:rPr>
     </w:lvl>
   </w:abstractNum>
+  <w:abstractNum w:abstractNumId="9" w15:restartNumberingAfterBreak="0">
+    <w:nsid w:val="795C2201"/>
+    <w:multiLevelType w:val="hybridMultilevel"/>
+    <w:tmpl w:val="6A8C0C9C"/>
+    <w:lvl w:ilvl="0" w:tplc="04070001">
+      <w:start w:val="1"/>
+      <w:numFmt w:val="bullet"/>
+      <w:lvlText w:val=""/>
+      <w:lvlJc w:val="left"/>
+      <w:pPr>
+        <w:ind w:left="720" w:hanging="360"/>
+      </w:pPr>
+      <w:rPr>
+        <w:rFonts w:ascii="Symbol" w:hAnsi="Symbol" w:hint="default"/>
+      </w:rPr>
+    </w:lvl>
+    <w:lvl w:ilvl="1" w:tplc="04070003" w:tentative="1">
+      <w:start w:val="1"/>
+      <w:numFmt w:val="bullet"/>
+      <w:lvlText w:val="o"/>
+      <w:lvlJc w:val="left"/>
+      <w:pPr>
+        <w:ind w:left="1440" w:hanging="360"/>
+      </w:pPr>
+      <w:rPr>
+        <w:rFonts w:ascii="Courier New" w:hAnsi="Courier New" w:cs="Courier New" w:hint="default"/>
+      </w:rPr>
+    </w:lvl>
+    <w:lvl w:ilvl="2" w:tplc="04070005" w:tentative="1">
+      <w:start w:val="1"/>
+      <w:numFmt w:val="bullet"/>
+      <w:lvlText w:val=""/>
+      <w:lvlJc w:val="left"/>
+      <w:pPr>
+        <w:ind w:left="2160" w:hanging="360"/>
+      </w:pPr>
+      <w:rPr>
+        <w:rFonts w:ascii="Wingdings" w:hAnsi="Wingdings" w:hint="default"/>
+      </w:rPr>
+    </w:lvl>
+    <w:lvl w:ilvl="3" w:tplc="04070001" w:tentative="1">
+      <w:start w:val="1"/>
+      <w:numFmt w:val="bullet"/>
+      <w:lvlText w:val=""/>
+      <w:lvlJc w:val="left"/>
+      <w:pPr>
+        <w:ind w:left="2880" w:hanging="360"/>
+      </w:pPr>
+      <w:rPr>
+        <w:rFonts w:ascii="Symbol" w:hAnsi="Symbol" w:hint="default"/>
+      </w:rPr>
+    </w:lvl>
+    <w:lvl w:ilvl="4" w:tplc="04070003" w:tentative="1">
+      <w:start w:val="1"/>
+      <w:numFmt w:val="bullet"/>
+      <w:lvlText w:val="o"/>
+      <w:lvlJc w:val="left"/>
+      <w:pPr>
+        <w:ind w:left="3600" w:hanging="360"/>
+      </w:pPr>
+      <w:rPr>
+        <w:rFonts w:ascii="Courier New" w:hAnsi="Courier New" w:cs="Courier New" w:hint="default"/>
+      </w:rPr>
+    </w:lvl>
+    <w:lvl w:ilvl="5" w:tplc="04070005" w:tentative="1">
+      <w:start w:val="1"/>
+      <w:numFmt w:val="bullet"/>
+      <w:lvlText w:val=""/>
+      <w:lvlJc w:val="left"/>
+      <w:pPr>
+        <w:ind w:left="4320" w:hanging="360"/>
+      </w:pPr>
+      <w:rPr>
+        <w:rFonts w:ascii="Wingdings" w:hAnsi="Wingdings" w:hint="default"/>
+      </w:rPr>
+    </w:lvl>
+    <w:lvl w:ilvl="6" w:tplc="04070001" w:tentative="1">
+      <w:start w:val="1"/>
+      <w:numFmt w:val="bullet"/>
+      <w:lvlText w:val=""/>
+      <w:lvlJc w:val="left"/>
+      <w:pPr>
+        <w:ind w:left="5040" w:hanging="360"/>
+      </w:pPr>
+      <w:rPr>
+        <w:rFonts w:ascii="Symbol" w:hAnsi="Symbol" w:hint="default"/>
+      </w:rPr>
+    </w:lvl>
+    <w:lvl w:ilvl="7" w:tplc="04070003" w:tentative="1">
+      <w:start w:val="1"/>
+      <w:numFmt w:val="bullet"/>
+      <w:lvlText w:val="o"/>
+      <w:lvlJc w:val="left"/>
+      <w:pPr>
+        <w:ind w:left="5760" w:hanging="360"/>
+      </w:pPr>
+      <w:rPr>
+        <w:rFonts w:ascii="Courier New" w:hAnsi="Courier New" w:cs="Courier New" w:hint="default"/>
+      </w:rPr>
+    </w:lvl>
+    <w:lvl w:ilvl="8" w:tplc="04070005" w:tentative="1">
+      <w:start w:val="1"/>
+      <w:numFmt w:val="bullet"/>
+      <w:lvlText w:val=""/>
+      <w:lvlJc w:val="left"/>
+      <w:pPr>
+        <w:ind w:left="6480" w:hanging="360"/>
+      </w:pPr>
+      <w:rPr>
+        <w:rFonts w:ascii="Wingdings" w:hAnsi="Wingdings" w:hint="default"/>
+      </w:rPr>
+    </w:lvl>
+  </w:abstractNum>
   <w:num w:numId="1">
+    <w:abstractNumId w:val="5"/>
+  </w:num>
+  <w:num w:numId="2">
     <w:abstractNumId w:val="4"/>
   </w:num>
-  <w:num w:numId="2">
+  <w:num w:numId="3">
+    <w:abstractNumId w:val="1"/>
+  </w:num>
+  <w:num w:numId="4">
     <w:abstractNumId w:val="3"/>
   </w:num>
-  <w:num w:numId="3">
+  <w:num w:numId="5">
+    <w:abstractNumId w:val="2"/>
+  </w:num>
+  <w:num w:numId="6">
+    <w:abstractNumId w:val="8"/>
+  </w:num>
+  <w:num w:numId="7">
+    <w:abstractNumId w:val="6"/>
+  </w:num>
+  <w:num w:numId="8">
     <w:abstractNumId w:val="0"/>
   </w:num>
-  <w:num w:numId="4">
-    <w:abstractNumId w:val="2"/>
+  <w:num w:numId="9">
+    <w:abstractNumId w:val="9"/>
   </w:num>
-  <w:num w:numId="5">
-    <w:abstractNumId w:val="1"/>
-  </w:num>
-  <w:num w:numId="6">
-    <w:abstractNumId w:val="5"/>
+  <w:num w:numId="10">
+    <w:abstractNumId w:val="7"/>
   </w:num>
 </w:numbering>
 </file>
@@ -2437,7 +3850,6 @@
   <w:style w:type="character" w:default="1" w:styleId="Absatz-Standardschriftart">
     <w:name w:val="Default Paragraph Font"/>
     <w:uiPriority w:val="1"/>
-    <w:semiHidden/>
     <w:unhideWhenUsed/>
   </w:style>
   <w:style w:type="table" w:default="1" w:styleId="NormaleTabelle">
@@ -2635,540 +4047,6 @@
     </w:rPr>
   </w:style>
 </w:styles>
-</file>
-
-<file path=word/glossary/document.xml><?xml version="1.0" encoding="utf-8"?>
-<w:glossaryDocument xmlns:wpc="http://schemas.microsoft.com/office/word/2010/wordprocessingCanvas" xmlns:cx="http://schemas.microsoft.com/office/drawing/2014/chartex" xmlns:cx1="http://schemas.microsoft.com/office/drawing/2015/9/8/chartex" xmlns:cx2="http://schemas.microsoft.com/office/drawing/2015/10/21/chartex" xmlns:cx3="http://schemas.microsoft.com/office/drawing/2016/5/9/chartex" xmlns:cx4="http://schemas.microsoft.com/office/drawing/2016/5/10/chartex" xmlns:cx5="http://schemas.microsoft.com/office/drawing/2016/5/11/chartex" xmlns:cx6="http://schemas.microsoft.com/office/drawing/2016/5/12/chartex" xmlns:cx7="http://schemas.microsoft.com/office/drawing/2016/5/13/chartex" xmlns:cx8="http://schemas.microsoft.com/office/drawing/2016/5/14/chartex" xmlns:mc="http://schemas.openxmlformats.org/markup-compatibility/2006" xmlns:aink="http://schemas.microsoft.com/office/drawing/2016/ink" xmlns:am3d="http://schemas.microsoft.com/office/drawing/2017/model3d" xmlns:o="urn:schemas-microsoft-com:office:office" xmlns:r="http://schemas.openxmlformats.org/officeDocument/2006/relationships" xmlns:m="http://schemas.openxmlformats.org/officeDocument/2006/math" xmlns:v="urn:schemas-microsoft-com:vml" xmlns:wp14="http://schemas.microsoft.com/office/word/2010/wordprocessingDrawing" xmlns:wp="http://schemas.openxmlformats.org/drawingml/2006/wordprocessingDrawing" xmlns:w10="urn:schemas-microsoft-com:office:word" xmlns:w="http://schemas.openxmlformats.org/wordprocessingml/2006/main" xmlns:w14="http://schemas.microsoft.com/office/word/2010/wordml" xmlns:w15="http://schemas.microsoft.com/office/word/2012/wordml" xmlns:w16cid="http://schemas.microsoft.com/office/word/2016/wordml/cid" xmlns:w16se="http://schemas.microsoft.com/office/word/2015/wordml/symex" xmlns:wpg="http://schemas.microsoft.com/office/word/2010/wordprocessingGroup" xmlns:wpi="http://schemas.microsoft.com/office/word/2010/wordprocessingInk" xmlns:wne="http://schemas.microsoft.com/office/word/2006/wordml" xmlns:wps="http://schemas.microsoft.com/office/word/2010/wordprocessingShape" mc:Ignorable="w14 w15 w16se w16cid wp14"/>
-</file>
-
-<file path=word/glossary/fontTable.xml><?xml version="1.0" encoding="utf-8"?>
-<w:fonts xmlns:mc="http://schemas.openxmlformats.org/markup-compatibility/2006" xmlns:r="http://schemas.openxmlformats.org/officeDocument/2006/relationships" xmlns:w="http://schemas.openxmlformats.org/wordprocessingml/2006/main" xmlns:w14="http://schemas.microsoft.com/office/word/2010/wordml" xmlns:w15="http://schemas.microsoft.com/office/word/2012/wordml" xmlns:w16cid="http://schemas.microsoft.com/office/word/2016/wordml/cid" xmlns:w16se="http://schemas.microsoft.com/office/word/2015/wordml/symex" mc:Ignorable="w14 w15 w16se w16cid">
-  <w:font w:name="Symbol">
-    <w:panose1 w:val="05050102010706020507"/>
-    <w:charset w:val="02"/>
-    <w:family w:val="roman"/>
-    <w:pitch w:val="variable"/>
-    <w:sig w:usb0="00000000" w:usb1="10000000" w:usb2="00000000" w:usb3="00000000" w:csb0="80000000" w:csb1="00000000"/>
-  </w:font>
-  <w:font w:name="Times New Roman">
-    <w:panose1 w:val="02020603050405020304"/>
-    <w:charset w:val="00"/>
-    <w:family w:val="roman"/>
-    <w:pitch w:val="variable"/>
-    <w:sig w:usb0="E0002AFF" w:usb1="C0007841" w:usb2="00000009" w:usb3="00000000" w:csb0="000001FF" w:csb1="00000000"/>
-  </w:font>
-  <w:font w:name="Courier New">
-    <w:panose1 w:val="02070309020205020404"/>
-    <w:charset w:val="00"/>
-    <w:family w:val="modern"/>
-    <w:pitch w:val="fixed"/>
-    <w:sig w:usb0="E0002EFF" w:usb1="C0007843" w:usb2="00000009" w:usb3="00000000" w:csb0="000001FF" w:csb1="00000000"/>
-  </w:font>
-  <w:font w:name="Wingdings">
-    <w:panose1 w:val="05000000000000000000"/>
-    <w:charset w:val="02"/>
-    <w:family w:val="auto"/>
-    <w:pitch w:val="variable"/>
-    <w:sig w:usb0="00000000" w:usb1="10000000" w:usb2="00000000" w:usb3="00000000" w:csb0="80000000" w:csb1="00000000"/>
-  </w:font>
-  <w:font w:name="Calibri">
-    <w:panose1 w:val="020F0502020204030204"/>
-    <w:charset w:val="00"/>
-    <w:family w:val="swiss"/>
-    <w:pitch w:val="variable"/>
-    <w:sig w:usb0="E0002AFF" w:usb1="C000247B" w:usb2="00000009" w:usb3="00000000" w:csb0="000001FF" w:csb1="00000000"/>
-  </w:font>
-  <w:font w:name="Calibri Light">
-    <w:panose1 w:val="020F0302020204030204"/>
-    <w:charset w:val="00"/>
-    <w:family w:val="swiss"/>
-    <w:pitch w:val="variable"/>
-    <w:sig w:usb0="E0002AFF" w:usb1="C000247B" w:usb2="00000009" w:usb3="00000000" w:csb0="000001FF" w:csb1="00000000"/>
-  </w:font>
-</w:fonts>
-</file>
-
-<file path=word/glossary/settings.xml><?xml version="1.0" encoding="utf-8"?>
-<w:settings xmlns:mc="http://schemas.openxmlformats.org/markup-compatibility/2006" xmlns:o="urn:schemas-microsoft-com:office:office" xmlns:r="http://schemas.openxmlformats.org/officeDocument/2006/relationships" xmlns:m="http://schemas.openxmlformats.org/officeDocument/2006/math" xmlns:v="urn:schemas-microsoft-com:vml" xmlns:w10="urn:schemas-microsoft-com:office:word" xmlns:w="http://schemas.openxmlformats.org/wordprocessingml/2006/main" xmlns:w14="http://schemas.microsoft.com/office/word/2010/wordml" xmlns:w15="http://schemas.microsoft.com/office/word/2012/wordml" xmlns:w16cid="http://schemas.microsoft.com/office/word/2016/wordml/cid" xmlns:w16se="http://schemas.microsoft.com/office/word/2015/wordml/symex" xmlns:sl="http://schemas.openxmlformats.org/schemaLibrary/2006/main" mc:Ignorable="w14 w15 w16se w16cid">
-  <w:view w:val="normal"/>
-  <w:defaultTabStop w:val="708"/>
-  <w:hyphenationZone w:val="425"/>
-  <w:characterSpacingControl w:val="doNotCompress"/>
-  <w:compat>
-    <w:useFELayout/>
-    <w:compatSetting w:name="compatibilityMode" w:uri="http://schemas.microsoft.com/office/word" w:val="15"/>
-    <w:compatSetting w:name="overrideTableStyleFontSizeAndJustification" w:uri="http://schemas.microsoft.com/office/word" w:val="1"/>
-    <w:compatSetting w:name="enableOpenTypeFeatures" w:uri="http://schemas.microsoft.com/office/word" w:val="1"/>
-    <w:compatSetting w:name="doNotFlipMirrorIndents" w:uri="http://schemas.microsoft.com/office/word" w:val="1"/>
-    <w:compatSetting w:name="differentiateMultirowTableHeaders" w:uri="http://schemas.microsoft.com/office/word" w:val="1"/>
-    <w:compatSetting w:name="useWord2013TrackBottomHyphenation" w:uri="http://schemas.microsoft.com/office/word" w:val="0"/>
-  </w:compat>
-  <w:rsids>
-    <w:rsidRoot w:val="00410867"/>
-    <w:rsid w:val="00410867"/>
-  </w:rsids>
-  <m:mathPr>
-    <m:mathFont m:val="Cambria Math"/>
-    <m:brkBin m:val="before"/>
-    <m:brkBinSub m:val="--"/>
-    <m:smallFrac m:val="0"/>
-    <m:dispDef/>
-    <m:lMargin m:val="0"/>
-    <m:rMargin m:val="0"/>
-    <m:defJc m:val="centerGroup"/>
-    <m:wrapIndent m:val="1440"/>
-    <m:intLim m:val="subSup"/>
-    <m:naryLim m:val="undOvr"/>
-  </m:mathPr>
-  <w:themeFontLang w:val="de-AT"/>
-  <w:clrSchemeMapping w:bg1="light1" w:t1="dark1" w:bg2="light2" w:t2="dark2" w:accent1="accent1" w:accent2="accent2" w:accent3="accent3" w:accent4="accent4" w:accent5="accent5" w:accent6="accent6" w:hyperlink="hyperlink" w:followedHyperlink="followedHyperlink"/>
-  <w:decimalSymbol w:val=","/>
-  <w:listSeparator w:val=";"/>
-  <w15:chartTrackingRefBased/>
-</w:settings>
-</file>
-
-<file path=word/glossary/styles.xml><?xml version="1.0" encoding="utf-8"?>
-<w:styles xmlns:mc="http://schemas.openxmlformats.org/markup-compatibility/2006" xmlns:r="http://schemas.openxmlformats.org/officeDocument/2006/relationships" xmlns:w="http://schemas.openxmlformats.org/wordprocessingml/2006/main" xmlns:w14="http://schemas.microsoft.com/office/word/2010/wordml" xmlns:w15="http://schemas.microsoft.com/office/word/2012/wordml" xmlns:w16cid="http://schemas.microsoft.com/office/word/2016/wordml/cid" xmlns:w16se="http://schemas.microsoft.com/office/word/2015/wordml/symex" mc:Ignorable="w14 w15 w16se w16cid">
-  <w:docDefaults>
-    <w:rPrDefault>
-      <w:rPr>
-        <w:rFonts w:asciiTheme="minorHAnsi" w:eastAsiaTheme="minorEastAsia" w:hAnsiTheme="minorHAnsi" w:cstheme="minorBidi"/>
-        <w:sz w:val="22"/>
-        <w:szCs w:val="22"/>
-        <w:lang w:val="de-AT" w:eastAsia="de-AT" w:bidi="ar-SA"/>
-      </w:rPr>
-    </w:rPrDefault>
-    <w:pPrDefault>
-      <w:pPr>
-        <w:spacing w:after="160" w:line="259" w:lineRule="auto"/>
-      </w:pPr>
-    </w:pPrDefault>
-  </w:docDefaults>
-  <w:latentStyles w:defLockedState="0" w:defUIPriority="99" w:defSemiHidden="0" w:defUnhideWhenUsed="0" w:defQFormat="0" w:count="375">
-    <w:lsdException w:name="Normal" w:uiPriority="0" w:qFormat="1"/>
-    <w:lsdException w:name="heading 1" w:uiPriority="9" w:qFormat="1"/>
-    <w:lsdException w:name="heading 2" w:semiHidden="1" w:uiPriority="9" w:unhideWhenUsed="1" w:qFormat="1"/>
-    <w:lsdException w:name="heading 3" w:semiHidden="1" w:uiPriority="9" w:unhideWhenUsed="1" w:qFormat="1"/>
-    <w:lsdException w:name="heading 4" w:semiHidden="1" w:uiPriority="9" w:unhideWhenUsed="1" w:qFormat="1"/>
-    <w:lsdException w:name="heading 5" w:semiHidden="1" w:uiPriority="9" w:unhideWhenUsed="1" w:qFormat="1"/>
-    <w:lsdException w:name="heading 6" w:semiHidden="1" w:uiPriority="9" w:unhideWhenUsed="1" w:qFormat="1"/>
-    <w:lsdException w:name="heading 7" w:semiHidden="1" w:uiPriority="9" w:unhideWhenUsed="1" w:qFormat="1"/>
-    <w:lsdException w:name="heading 8" w:semiHidden="1" w:uiPriority="9" w:unhideWhenUsed="1" w:qFormat="1"/>
-    <w:lsdException w:name="heading 9" w:semiHidden="1" w:uiPriority="9" w:unhideWhenUsed="1" w:qFormat="1"/>
-    <w:lsdException w:name="index 1" w:semiHidden="1" w:unhideWhenUsed="1"/>
-    <w:lsdException w:name="index 2" w:semiHidden="1" w:unhideWhenUsed="1"/>
-    <w:lsdException w:name="index 3" w:semiHidden="1" w:unhideWhenUsed="1"/>
-    <w:lsdException w:name="index 4" w:semiHidden="1" w:unhideWhenUsed="1"/>
-    <w:lsdException w:name="index 5" w:semiHidden="1" w:unhideWhenUsed="1"/>
-    <w:lsdException w:name="index 6" w:semiHidden="1" w:unhideWhenUsed="1"/>
-    <w:lsdException w:name="index 7" w:semiHidden="1" w:unhideWhenUsed="1"/>
-    <w:lsdException w:name="index 8" w:semiHidden="1" w:unhideWhenUsed="1"/>
-    <w:lsdException w:name="index 9" w:semiHidden="1" w:unhideWhenUsed="1"/>
-    <w:lsdException w:name="toc 1" w:semiHidden="1" w:uiPriority="39" w:unhideWhenUsed="1"/>
-    <w:lsdException w:name="toc 2" w:semiHidden="1" w:uiPriority="39" w:unhideWhenUsed="1"/>
-    <w:lsdException w:name="toc 3" w:semiHidden="1" w:uiPriority="39" w:unhideWhenUsed="1"/>
-    <w:lsdException w:name="toc 4" w:semiHidden="1" w:uiPriority="39" w:unhideWhenUsed="1"/>
-    <w:lsdException w:name="toc 5" w:semiHidden="1" w:uiPriority="39" w:unhideWhenUsed="1"/>
-    <w:lsdException w:name="toc 6" w:semiHidden="1" w:uiPriority="39" w:unhideWhenUsed="1"/>
-    <w:lsdException w:name="toc 7" w:semiHidden="1" w:uiPriority="39" w:unhideWhenUsed="1"/>
-    <w:lsdException w:name="toc 8" w:semiHidden="1" w:uiPriority="39" w:unhideWhenUsed="1"/>
-    <w:lsdException w:name="toc 9" w:semiHidden="1" w:uiPriority="39" w:unhideWhenUsed="1"/>
-    <w:lsdException w:name="Normal Indent" w:semiHidden="1" w:unhideWhenUsed="1"/>
-    <w:lsdException w:name="footnote text" w:semiHidden="1" w:unhideWhenUsed="1"/>
-    <w:lsdException w:name="annotation text" w:semiHidden="1" w:unhideWhenUsed="1"/>
-    <w:lsdException w:name="header" w:semiHidden="1" w:unhideWhenUsed="1"/>
-    <w:lsdException w:name="footer" w:semiHidden="1" w:unhideWhenUsed="1"/>
-    <w:lsdException w:name="index heading" w:semiHidden="1" w:unhideWhenUsed="1"/>
-    <w:lsdException w:name="caption" w:semiHidden="1" w:uiPriority="35" w:unhideWhenUsed="1" w:qFormat="1"/>
-    <w:lsdException w:name="table of figures" w:semiHidden="1" w:unhideWhenUsed="1"/>
-    <w:lsdException w:name="envelope address" w:semiHidden="1" w:unhideWhenUsed="1"/>
-    <w:lsdException w:name="envelope return" w:semiHidden="1" w:unhideWhenUsed="1"/>
-    <w:lsdException w:name="footnote reference" w:semiHidden="1" w:unhideWhenUsed="1"/>
-    <w:lsdException w:name="annotation reference" w:semiHidden="1" w:unhideWhenUsed="1"/>
-    <w:lsdException w:name="line number" w:semiHidden="1" w:unhideWhenUsed="1"/>
-    <w:lsdException w:name="page number" w:semiHidden="1" w:unhideWhenUsed="1"/>
-    <w:lsdException w:name="endnote reference" w:semiHidden="1" w:unhideWhenUsed="1"/>
-    <w:lsdException w:name="endnote text" w:semiHidden="1" w:unhideWhenUsed="1"/>
-    <w:lsdException w:name="table of authorities" w:semiHidden="1" w:unhideWhenUsed="1"/>
-    <w:lsdException w:name="macro" w:semiHidden="1" w:unhideWhenUsed="1"/>
-    <w:lsdException w:name="toa heading" w:semiHidden="1" w:unhideWhenUsed="1"/>
-    <w:lsdException w:name="List" w:semiHidden="1" w:unhideWhenUsed="1"/>
-    <w:lsdException w:name="List Bullet" w:semiHidden="1" w:unhideWhenUsed="1"/>
-    <w:lsdException w:name="List Number" w:semiHidden="1" w:unhideWhenUsed="1"/>
-    <w:lsdException w:name="List 2" w:semiHidden="1" w:unhideWhenUsed="1"/>
-    <w:lsdException w:name="List 3" w:semiHidden="1" w:unhideWhenUsed="1"/>
-    <w:lsdException w:name="List 4" w:semiHidden="1" w:unhideWhenUsed="1"/>
-    <w:lsdException w:name="List 5" w:semiHidden="1" w:unhideWhenUsed="1"/>
-    <w:lsdException w:name="List Bullet 2" w:semiHidden="1" w:unhideWhenUsed="1"/>
-    <w:lsdException w:name="List Bullet 3" w:semiHidden="1" w:unhideWhenUsed="1"/>
-    <w:lsdException w:name="List Bullet 4" w:semiHidden="1" w:unhideWhenUsed="1"/>
-    <w:lsdException w:name="List Bullet 5" w:semiHidden="1" w:unhideWhenUsed="1"/>
-    <w:lsdException w:name="List Number 2" w:semiHidden="1" w:unhideWhenUsed="1"/>
-    <w:lsdException w:name="List Number 3" w:semiHidden="1" w:unhideWhenUsed="1"/>
-    <w:lsdException w:name="List Number 4" w:semiHidden="1" w:unhideWhenUsed="1"/>
-    <w:lsdException w:name="List Number 5" w:semiHidden="1" w:unhideWhenUsed="1"/>
-    <w:lsdException w:name="Title" w:uiPriority="10" w:qFormat="1"/>
-    <w:lsdException w:name="Closing" w:semiHidden="1" w:unhideWhenUsed="1"/>
-    <w:lsdException w:name="Signature" w:semiHidden="1" w:unhideWhenUsed="1"/>
-    <w:lsdException w:name="Default Paragraph Font" w:semiHidden="1" w:uiPriority="1" w:unhideWhenUsed="1"/>
-    <w:lsdException w:name="Body Text" w:semiHidden="1" w:unhideWhenUsed="1"/>
-    <w:lsdException w:name="Body Text Indent" w:semiHidden="1" w:unhideWhenUsed="1"/>
-    <w:lsdException w:name="List Continue" w:semiHidden="1" w:unhideWhenUsed="1"/>
-    <w:lsdException w:name="List Continue 2" w:semiHidden="1" w:unhideWhenUsed="1"/>
-    <w:lsdException w:name="List Continue 3" w:semiHidden="1" w:unhideWhenUsed="1"/>
-    <w:lsdException w:name="List Continue 4" w:semiHidden="1" w:unhideWhenUsed="1"/>
-    <w:lsdException w:name="List Continue 5" w:semiHidden="1" w:unhideWhenUsed="1"/>
-    <w:lsdException w:name="Message Header" w:semiHidden="1" w:unhideWhenUsed="1"/>
-    <w:lsdException w:name="Subtitle" w:uiPriority="11" w:qFormat="1"/>
-    <w:lsdException w:name="Salutation" w:semiHidden="1" w:unhideWhenUsed="1"/>
-    <w:lsdException w:name="Date" w:semiHidden="1" w:unhideWhenUsed="1"/>
-    <w:lsdException w:name="Body Text First Indent" w:semiHidden="1" w:unhideWhenUsed="1"/>
-    <w:lsdException w:name="Body Text First Indent 2" w:semiHidden="1" w:unhideWhenUsed="1"/>
-    <w:lsdException w:name="Note Heading" w:semiHidden="1" w:unhideWhenUsed="1"/>
-    <w:lsdException w:name="Body Text 2" w:semiHidden="1" w:unhideWhenUsed="1"/>
-    <w:lsdException w:name="Body Text 3" w:semiHidden="1" w:unhideWhenUsed="1"/>
-    <w:lsdException w:name="Body Text Indent 2" w:semiHidden="1" w:unhideWhenUsed="1"/>
-    <w:lsdException w:name="Body Text Indent 3" w:semiHidden="1" w:unhideWhenUsed="1"/>
-    <w:lsdException w:name="Block Text" w:semiHidden="1" w:unhideWhenUsed="1"/>
-    <w:lsdException w:name="Hyperlink" w:semiHidden="1" w:unhideWhenUsed="1"/>
-    <w:lsdException w:name="FollowedHyperlink" w:semiHidden="1" w:unhideWhenUsed="1"/>
-    <w:lsdException w:name="Strong" w:uiPriority="22" w:qFormat="1"/>
-    <w:lsdException w:name="Emphasis" w:uiPriority="20" w:qFormat="1"/>
-    <w:lsdException w:name="Document Map" w:semiHidden="1" w:unhideWhenUsed="1"/>
-    <w:lsdException w:name="Plain Text" w:semiHidden="1" w:unhideWhenUsed="1"/>
-    <w:lsdException w:name="E-mail Signature" w:semiHidden="1" w:unhideWhenUsed="1"/>
-    <w:lsdException w:name="HTML Top of Form" w:semiHidden="1" w:unhideWhenUsed="1"/>
-    <w:lsdException w:name="HTML Bottom of Form" w:semiHidden="1" w:unhideWhenUsed="1"/>
-    <w:lsdException w:name="Normal (Web)" w:semiHidden="1" w:unhideWhenUsed="1"/>
-    <w:lsdException w:name="HTML Acronym" w:semiHidden="1" w:unhideWhenUsed="1"/>
-    <w:lsdException w:name="HTML Address" w:semiHidden="1" w:unhideWhenUsed="1"/>
-    <w:lsdException w:name="HTML Cite" w:semiHidden="1" w:unhideWhenUsed="1"/>
-    <w:lsdException w:name="HTML Code" w:semiHidden="1" w:unhideWhenUsed="1"/>
-    <w:lsdException w:name="HTML Definition" w:semiHidden="1" w:unhideWhenUsed="1"/>
-    <w:lsdException w:name="HTML Keyboard" w:semiHidden="1" w:unhideWhenUsed="1"/>
-    <w:lsdException w:name="HTML Preformatted" w:semiHidden="1" w:unhideWhenUsed="1"/>
-    <w:lsdException w:name="HTML Sample" w:semiHidden="1" w:unhideWhenUsed="1"/>
-    <w:lsdException w:name="HTML Typewriter" w:semiHidden="1" w:unhideWhenUsed="1"/>
-    <w:lsdException w:name="HTML Variable" w:semiHidden="1" w:unhideWhenUsed="1"/>
-    <w:lsdException w:name="Normal Table" w:semiHidden="1" w:unhideWhenUsed="1"/>
-    <w:lsdException w:name="annotation subject" w:semiHidden="1" w:unhideWhenUsed="1"/>
-    <w:lsdException w:name="No List" w:semiHidden="1" w:unhideWhenUsed="1"/>
-    <w:lsdException w:name="Outline List 1" w:semiHidden="1" w:unhideWhenUsed="1"/>
-    <w:lsdException w:name="Outline List 2" w:semiHidden="1" w:unhideWhenUsed="1"/>
-    <w:lsdException w:name="Outline List 3" w:semiHidden="1" w:unhideWhenUsed="1"/>
-    <w:lsdException w:name="Table Simple 1" w:semiHidden="1" w:unhideWhenUsed="1"/>
-    <w:lsdException w:name="Table Simple 2" w:semiHidden="1" w:unhideWhenUsed="1"/>
-    <w:lsdException w:name="Table Simple 3" w:semiHidden="1" w:unhideWhenUsed="1"/>
-    <w:lsdException w:name="Table Classic 1" w:semiHidden="1" w:unhideWhenUsed="1"/>
-    <w:lsdException w:name="Table Classic 2" w:semiHidden="1" w:unhideWhenUsed="1"/>
-    <w:lsdException w:name="Table Classic 3" w:semiHidden="1" w:unhideWhenUsed="1"/>
-    <w:lsdException w:name="Table Classic 4" w:semiHidden="1" w:unhideWhenUsed="1"/>
-    <w:lsdException w:name="Table Colorful 1" w:semiHidden="1" w:unhideWhenUsed="1"/>
-    <w:lsdException w:name="Table Colorful 2" w:semiHidden="1" w:unhideWhenUsed="1"/>
-    <w:lsdException w:name="Table Colorful 3" w:semiHidden="1" w:unhideWhenUsed="1"/>
-    <w:lsdException w:name="Table Columns 1" w:semiHidden="1" w:unhideWhenUsed="1"/>
-    <w:lsdException w:name="Table Columns 2" w:semiHidden="1" w:unhideWhenUsed="1"/>
-    <w:lsdException w:name="Table Columns 3" w:semiHidden="1" w:unhideWhenUsed="1"/>
-    <w:lsdException w:name="Table Columns 4" w:semiHidden="1" w:unhideWhenUsed="1"/>
-    <w:lsdException w:name="Table Columns 5" w:semiHidden="1" w:unhideWhenUsed="1"/>
-    <w:lsdException w:name="Table Grid 1" w:semiHidden="1" w:unhideWhenUsed="1"/>
-    <w:lsdException w:name="Table Grid 2" w:semiHidden="1" w:unhideWhenUsed="1"/>
-    <w:lsdException w:name="Table Grid 3" w:semiHidden="1" w:unhideWhenUsed="1"/>
-    <w:lsdException w:name="Table Grid 4" w:semiHidden="1" w:unhideWhenUsed="1"/>
-    <w:lsdException w:name="Table Grid 5" w:semiHidden="1" w:unhideWhenUsed="1"/>
-    <w:lsdException w:name="Table Grid 6" w:semiHidden="1" w:unhideWhenUsed="1"/>
-    <w:lsdException w:name="Table Grid 7" w:semiHidden="1" w:unhideWhenUsed="1"/>
-    <w:lsdException w:name="Table Grid 8" w:semiHidden="1" w:unhideWhenUsed="1"/>
-    <w:lsdException w:name="Table List 1" w:semiHidden="1" w:unhideWhenUsed="1"/>
-    <w:lsdException w:name="Table List 2" w:semiHidden="1" w:unhideWhenUsed="1"/>
-    <w:lsdException w:name="Table List 3" w:semiHidden="1" w:unhideWhenUsed="1"/>
-    <w:lsdException w:name="Table List 4" w:semiHidden="1" w:unhideWhenUsed="1"/>
-    <w:lsdException w:name="Table List 5" w:semiHidden="1" w:unhideWhenUsed="1"/>
-    <w:lsdException w:name="Table List 6" w:semiHidden="1" w:unhideWhenUsed="1"/>
-    <w:lsdException w:name="Table List 7" w:semiHidden="1" w:unhideWhenUsed="1"/>
-    <w:lsdException w:name="Table List 8" w:semiHidden="1" w:unhideWhenUsed="1"/>
-    <w:lsdException w:name="Table 3D effects 1" w:semiHidden="1" w:unhideWhenUsed="1"/>
-    <w:lsdException w:name="Table 3D effects 2" w:semiHidden="1" w:unhideWhenUsed="1"/>
-    <w:lsdException w:name="Table 3D effects 3" w:semiHidden="1" w:unhideWhenUsed="1"/>
-    <w:lsdException w:name="Table Contemporary" w:semiHidden="1" w:unhideWhenUsed="1"/>
-    <w:lsdException w:name="Table Elegant" w:semiHidden="1" w:unhideWhenUsed="1"/>
-    <w:lsdException w:name="Table Professional" w:semiHidden="1" w:unhideWhenUsed="1"/>
-    <w:lsdException w:name="Table Subtle 1" w:semiHidden="1" w:unhideWhenUsed="1"/>
-    <w:lsdException w:name="Table Subtle 2" w:semiHidden="1" w:unhideWhenUsed="1"/>
-    <w:lsdException w:name="Table Web 1" w:semiHidden="1" w:unhideWhenUsed="1"/>
-    <w:lsdException w:name="Table Web 2" w:semiHidden="1" w:unhideWhenUsed="1"/>
-    <w:lsdException w:name="Table Web 3" w:semiHidden="1" w:unhideWhenUsed="1"/>
-    <w:lsdException w:name="Balloon Text" w:semiHidden="1" w:unhideWhenUsed="1"/>
-    <w:lsdException w:name="Table Grid" w:uiPriority="39"/>
-    <w:lsdException w:name="Table Theme" w:semiHidden="1" w:unhideWhenUsed="1"/>
-    <w:lsdException w:name="Placeholder Text" w:semiHidden="1"/>
-    <w:lsdException w:name="No Spacing" w:uiPriority="1" w:qFormat="1"/>
-    <w:lsdException w:name="Light Shading" w:uiPriority="60"/>
-    <w:lsdException w:name="Light List" w:uiPriority="61"/>
-    <w:lsdException w:name="Light Grid" w:uiPriority="62"/>
-    <w:lsdException w:name="Medium Shading 1" w:uiPriority="63"/>
-    <w:lsdException w:name="Medium Shading 2" w:uiPriority="64"/>
-    <w:lsdException w:name="Medium List 1" w:uiPriority="65"/>
-    <w:lsdException w:name="Medium List 2" w:uiPriority="66"/>
-    <w:lsdException w:name="Medium Grid 1" w:uiPriority="67"/>
-    <w:lsdException w:name="Medium Grid 2" w:uiPriority="68"/>
-    <w:lsdException w:name="Medium Grid 3" w:uiPriority="69"/>
-    <w:lsdException w:name="Dark List" w:uiPriority="70"/>
-    <w:lsdException w:name="Colorful Shading" w:uiPriority="71"/>
-    <w:lsdException w:name="Colorful List" w:uiPriority="72"/>
-    <w:lsdException w:name="Colorful Grid" w:uiPriority="73"/>
-    <w:lsdException w:name="Light Shading Accent 1" w:uiPriority="60"/>
-    <w:lsdException w:name="Light List Accent 1" w:uiPriority="61"/>
-    <w:lsdException w:name="Light Grid Accent 1" w:uiPriority="62"/>
-    <w:lsdException w:name="Medium Shading 1 Accent 1" w:uiPriority="63"/>
-    <w:lsdException w:name="Medium Shading 2 Accent 1" w:uiPriority="64"/>
-    <w:lsdException w:name="Medium List 1 Accent 1" w:uiPriority="65"/>
-    <w:lsdException w:name="Revision" w:semiHidden="1"/>
-    <w:lsdException w:name="List Paragraph" w:uiPriority="34" w:qFormat="1"/>
-    <w:lsdException w:name="Quote" w:uiPriority="29" w:qFormat="1"/>
-    <w:lsdException w:name="Intense Quote" w:uiPriority="30" w:qFormat="1"/>
-    <w:lsdException w:name="Medium List 2 Accent 1" w:uiPriority="66"/>
-    <w:lsdException w:name="Medium Grid 1 Accent 1" w:uiPriority="67"/>
-    <w:lsdException w:name="Medium Grid 2 Accent 1" w:uiPriority="68"/>
-    <w:lsdException w:name="Medium Grid 3 Accent 1" w:uiPriority="69"/>
-    <w:lsdException w:name="Dark List Accent 1" w:uiPriority="70"/>
-    <w:lsdException w:name="Colorful Shading Accent 1" w:uiPriority="71"/>
-    <w:lsdException w:name="Colorful List Accent 1" w:uiPriority="72"/>
-    <w:lsdException w:name="Colorful Grid Accent 1" w:uiPriority="73"/>
-    <w:lsdException w:name="Light Shading Accent 2" w:uiPriority="60"/>
-    <w:lsdException w:name="Light List Accent 2" w:uiPriority="61"/>
-    <w:lsdException w:name="Light Grid Accent 2" w:uiPriority="62"/>
-    <w:lsdException w:name="Medium Shading 1 Accent 2" w:uiPriority="63"/>
-    <w:lsdException w:name="Medium Shading 2 Accent 2" w:uiPriority="64"/>
-    <w:lsdException w:name="Medium List 1 Accent 2" w:uiPriority="65"/>
-    <w:lsdException w:name="Medium List 2 Accent 2" w:uiPriority="66"/>
-    <w:lsdException w:name="Medium Grid 1 Accent 2" w:uiPriority="67"/>
-    <w:lsdException w:name="Medium Grid 2 Accent 2" w:uiPriority="68"/>
-    <w:lsdException w:name="Medium Grid 3 Accent 2" w:uiPriority="69"/>
-    <w:lsdException w:name="Dark List Accent 2" w:uiPriority="70"/>
-    <w:lsdException w:name="Colorful Shading Accent 2" w:uiPriority="71"/>
-    <w:lsdException w:name="Colorful List Accent 2" w:uiPriority="72"/>
-    <w:lsdException w:name="Colorful Grid Accent 2" w:uiPriority="73"/>
-    <w:lsdException w:name="Light Shading Accent 3" w:uiPriority="60"/>
-    <w:lsdException w:name="Light List Accent 3" w:uiPriority="61"/>
-    <w:lsdException w:name="Light Grid Accent 3" w:uiPriority="62"/>
-    <w:lsdException w:name="Medium Shading 1 Accent 3" w:uiPriority="63"/>
-    <w:lsdException w:name="Medium Shading 2 Accent 3" w:uiPriority="64"/>
-    <w:lsdException w:name="Medium List 1 Accent 3" w:uiPriority="65"/>
-    <w:lsdException w:name="Medium List 2 Accent 3" w:uiPriority="66"/>
-    <w:lsdException w:name="Medium Grid 1 Accent 3" w:uiPriority="67"/>
-    <w:lsdException w:name="Medium Grid 2 Accent 3" w:uiPriority="68"/>
-    <w:lsdException w:name="Medium Grid 3 Accent 3" w:uiPriority="69"/>
-    <w:lsdException w:name="Dark List Accent 3" w:uiPriority="70"/>
-    <w:lsdException w:name="Colorful Shading Accent 3" w:uiPriority="71"/>
-    <w:lsdException w:name="Colorful List Accent 3" w:uiPriority="72"/>
-    <w:lsdException w:name="Colorful Grid Accent 3" w:uiPriority="73"/>
-    <w:lsdException w:name="Light Shading Accent 4" w:uiPriority="60"/>
-    <w:lsdException w:name="Light List Accent 4" w:uiPriority="61"/>
-    <w:lsdException w:name="Light Grid Accent 4" w:uiPriority="62"/>
-    <w:lsdException w:name="Medium Shading 1 Accent 4" w:uiPriority="63"/>
-    <w:lsdException w:name="Medium Shading 2 Accent 4" w:uiPriority="64"/>
-    <w:lsdException w:name="Medium List 1 Accent 4" w:uiPriority="65"/>
-    <w:lsdException w:name="Medium List 2 Accent 4" w:uiPriority="66"/>
-    <w:lsdException w:name="Medium Grid 1 Accent 4" w:uiPriority="67"/>
-    <w:lsdException w:name="Medium Grid 2 Accent 4" w:uiPriority="68"/>
-    <w:lsdException w:name="Medium Grid 3 Accent 4" w:uiPriority="69"/>
-    <w:lsdException w:name="Dark List Accent 4" w:uiPriority="70"/>
-    <w:lsdException w:name="Colorful Shading Accent 4" w:uiPriority="71"/>
-    <w:lsdException w:name="Colorful List Accent 4" w:uiPriority="72"/>
-    <w:lsdException w:name="Colorful Grid Accent 4" w:uiPriority="73"/>
-    <w:lsdException w:name="Light Shading Accent 5" w:uiPriority="60"/>
-    <w:lsdException w:name="Light List Accent 5" w:uiPriority="61"/>
-    <w:lsdException w:name="Light Grid Accent 5" w:uiPriority="62"/>
-    <w:lsdException w:name="Medium Shading 1 Accent 5" w:uiPriority="63"/>
-    <w:lsdException w:name="Medium Shading 2 Accent 5" w:uiPriority="64"/>
-    <w:lsdException w:name="Medium List 1 Accent 5" w:uiPriority="65"/>
-    <w:lsdException w:name="Medium List 2 Accent 5" w:uiPriority="66"/>
-    <w:lsdException w:name="Medium Grid 1 Accent 5" w:uiPriority="67"/>
-    <w:lsdException w:name="Medium Grid 2 Accent 5" w:uiPriority="68"/>
-    <w:lsdException w:name="Medium Grid 3 Accent 5" w:uiPriority="69"/>
-    <w:lsdException w:name="Dark List Accent 5" w:uiPriority="70"/>
-    <w:lsdException w:name="Colorful Shading Accent 5" w:uiPriority="71"/>
-    <w:lsdException w:name="Colorful List Accent 5" w:uiPriority="72"/>
-    <w:lsdException w:name="Colorful Grid Accent 5" w:uiPriority="73"/>
-    <w:lsdException w:name="Light Shading Accent 6" w:uiPriority="60"/>
-    <w:lsdException w:name="Light List Accent 6" w:uiPriority="61"/>
-    <w:lsdException w:name="Light Grid Accent 6" w:uiPriority="62"/>
-    <w:lsdException w:name="Medium Shading 1 Accent 6" w:uiPriority="63"/>
-    <w:lsdException w:name="Medium Shading 2 Accent 6" w:uiPriority="64"/>
-    <w:lsdException w:name="Medium List 1 Accent 6" w:uiPriority="65"/>
-    <w:lsdException w:name="Medium List 2 Accent 6" w:uiPriority="66"/>
-    <w:lsdException w:name="Medium Grid 1 Accent 6" w:uiPriority="67"/>
-    <w:lsdException w:name="Medium Grid 2 Accent 6" w:uiPriority="68"/>
-    <w:lsdException w:name="Medium Grid 3 Accent 6" w:uiPriority="69"/>
-    <w:lsdException w:name="Dark List Accent 6" w:uiPriority="70"/>
-    <w:lsdException w:name="Colorful Shading Accent 6" w:uiPriority="71"/>
-    <w:lsdException w:name="Colorful List Accent 6" w:uiPriority="72"/>
-    <w:lsdException w:name="Colorful Grid Accent 6" w:uiPriority="73"/>
-    <w:lsdException w:name="Subtle Emphasis" w:uiPriority="19" w:qFormat="1"/>
-    <w:lsdException w:name="Intense Emphasis" w:uiPriority="21" w:qFormat="1"/>
-    <w:lsdException w:name="Subtle Reference" w:uiPriority="31" w:qFormat="1"/>
-    <w:lsdException w:name="Intense Reference" w:uiPriority="32" w:qFormat="1"/>
-    <w:lsdException w:name="Book Title" w:uiPriority="33" w:qFormat="1"/>
-    <w:lsdException w:name="Bibliography" w:semiHidden="1" w:uiPriority="37" w:unhideWhenUsed="1"/>
-    <w:lsdException w:name="TOC Heading" w:semiHidden="1" w:uiPriority="39" w:unhideWhenUsed="1" w:qFormat="1"/>
-    <w:lsdException w:name="Plain Table 1" w:uiPriority="41"/>
-    <w:lsdException w:name="Plain Table 2" w:uiPriority="42"/>
-    <w:lsdException w:name="Plain Table 3" w:uiPriority="43"/>
-    <w:lsdException w:name="Plain Table 4" w:uiPriority="44"/>
-    <w:lsdException w:name="Plain Table 5" w:uiPriority="45"/>
-    <w:lsdException w:name="Grid Table Light" w:uiPriority="40"/>
-    <w:lsdException w:name="Grid Table 1 Light" w:uiPriority="46"/>
-    <w:lsdException w:name="Grid Table 2" w:uiPriority="47"/>
-    <w:lsdException w:name="Grid Table 3" w:uiPriority="48"/>
-    <w:lsdException w:name="Grid Table 4" w:uiPriority="49"/>
-    <w:lsdException w:name="Grid Table 5 Dark" w:uiPriority="50"/>
-    <w:lsdException w:name="Grid Table 6 Colorful" w:uiPriority="51"/>
-    <w:lsdException w:name="Grid Table 7 Colorful" w:uiPriority="52"/>
-    <w:lsdException w:name="Grid Table 1 Light Accent 1" w:uiPriority="46"/>
-    <w:lsdException w:name="Grid Table 2 Accent 1" w:uiPriority="47"/>
-    <w:lsdException w:name="Grid Table 3 Accent 1" w:uiPriority="48"/>
-    <w:lsdException w:name="Grid Table 4 Accent 1" w:uiPriority="49"/>
-    <w:lsdException w:name="Grid Table 5 Dark Accent 1" w:uiPriority="50"/>
-    <w:lsdException w:name="Grid Table 6 Colorful Accent 1" w:uiPriority="51"/>
-    <w:lsdException w:name="Grid Table 7 Colorful Accent 1" w:uiPriority="52"/>
-    <w:lsdException w:name="Grid Table 1 Light Accent 2" w:uiPriority="46"/>
-    <w:lsdException w:name="Grid Table 2 Accent 2" w:uiPriority="47"/>
-    <w:lsdException w:name="Grid Table 3 Accent 2" w:uiPriority="48"/>
-    <w:lsdException w:name="Grid Table 4 Accent 2" w:uiPriority="49"/>
-    <w:lsdException w:name="Grid Table 5 Dark Accent 2" w:uiPriority="50"/>
-    <w:lsdException w:name="Grid Table 6 Colorful Accent 2" w:uiPriority="51"/>
-    <w:lsdException w:name="Grid Table 7 Colorful Accent 2" w:uiPriority="52"/>
-    <w:lsdException w:name="Grid Table 1 Light Accent 3" w:uiPriority="46"/>
-    <w:lsdException w:name="Grid Table 2 Accent 3" w:uiPriority="47"/>
-    <w:lsdException w:name="Grid Table 3 Accent 3" w:uiPriority="48"/>
-    <w:lsdException w:name="Grid Table 4 Accent 3" w:uiPriority="49"/>
-    <w:lsdException w:name="Grid Table 5 Dark Accent 3" w:uiPriority="50"/>
-    <w:lsdException w:name="Grid Table 6 Colorful Accent 3" w:uiPriority="51"/>
-    <w:lsdException w:name="Grid Table 7 Colorful Accent 3" w:uiPriority="52"/>
-    <w:lsdException w:name="Grid Table 1 Light Accent 4" w:uiPriority="46"/>
-    <w:lsdException w:name="Grid Table 2 Accent 4" w:uiPriority="47"/>
-    <w:lsdException w:name="Grid Table 3 Accent 4" w:uiPriority="48"/>
-    <w:lsdException w:name="Grid Table 4 Accent 4" w:uiPriority="49"/>
-    <w:lsdException w:name="Grid Table 5 Dark Accent 4" w:uiPriority="50"/>
-    <w:lsdException w:name="Grid Table 6 Colorful Accent 4" w:uiPriority="51"/>
-    <w:lsdException w:name="Grid Table 7 Colorful Accent 4" w:uiPriority="52"/>
-    <w:lsdException w:name="Grid Table 1 Light Accent 5" w:uiPriority="46"/>
-    <w:lsdException w:name="Grid Table 2 Accent 5" w:uiPriority="47"/>
-    <w:lsdException w:name="Grid Table 3 Accent 5" w:uiPriority="48"/>
-    <w:lsdException w:name="Grid Table 4 Accent 5" w:uiPriority="49"/>
-    <w:lsdException w:name="Grid Table 5 Dark Accent 5" w:uiPriority="50"/>
-    <w:lsdException w:name="Grid Table 6 Colorful Accent 5" w:uiPriority="51"/>
-    <w:lsdException w:name="Grid Table 7 Colorful Accent 5" w:uiPriority="52"/>
-    <w:lsdException w:name="Grid Table 1 Light Accent 6" w:uiPriority="46"/>
-    <w:lsdException w:name="Grid Table 2 Accent 6" w:uiPriority="47"/>
-    <w:lsdException w:name="Grid Table 3 Accent 6" w:uiPriority="48"/>
-    <w:lsdException w:name="Grid Table 4 Accent 6" w:uiPriority="49"/>
-    <w:lsdException w:name="Grid Table 5 Dark Accent 6" w:uiPriority="50"/>
-    <w:lsdException w:name="Grid Table 6 Colorful Accent 6" w:uiPriority="51"/>
-    <w:lsdException w:name="Grid Table 7 Colorful Accent 6" w:uiPriority="52"/>
-    <w:lsdException w:name="List Table 1 Light" w:uiPriority="46"/>
-    <w:lsdException w:name="List Table 2" w:uiPriority="47"/>
-    <w:lsdException w:name="List Table 3" w:uiPriority="48"/>
-    <w:lsdException w:name="List Table 4" w:uiPriority="49"/>
-    <w:lsdException w:name="List Table 5 Dark" w:uiPriority="50"/>
-    <w:lsdException w:name="List Table 6 Colorful" w:uiPriority="51"/>
-    <w:lsdException w:name="List Table 7 Colorful" w:uiPriority="52"/>
-    <w:lsdException w:name="List Table 1 Light Accent 1" w:uiPriority="46"/>
-    <w:lsdException w:name="List Table 2 Accent 1" w:uiPriority="47"/>
-    <w:lsdException w:name="List Table 3 Accent 1" w:uiPriority="48"/>
-    <w:lsdException w:name="List Table 4 Accent 1" w:uiPriority="49"/>
-    <w:lsdException w:name="List Table 5 Dark Accent 1" w:uiPriority="50"/>
-    <w:lsdException w:name="List Table 6 Colorful Accent 1" w:uiPriority="51"/>
-    <w:lsdException w:name="List Table 7 Colorful Accent 1" w:uiPriority="52"/>
-    <w:lsdException w:name="List Table 1 Light Accent 2" w:uiPriority="46"/>
-    <w:lsdException w:name="List Table 2 Accent 2" w:uiPriority="47"/>
-    <w:lsdException w:name="List Table 3 Accent 2" w:uiPriority="48"/>
-    <w:lsdException w:name="List Table 4 Accent 2" w:uiPriority="49"/>
-    <w:lsdException w:name="List Table 5 Dark Accent 2" w:uiPriority="50"/>
-    <w:lsdException w:name="List Table 6 Colorful Accent 2" w:uiPriority="51"/>
-    <w:lsdException w:name="List Table 7 Colorful Accent 2" w:uiPriority="52"/>
-    <w:lsdException w:name="List Table 1 Light Accent 3" w:uiPriority="46"/>
-    <w:lsdException w:name="List Table 2 Accent 3" w:uiPriority="47"/>
-    <w:lsdException w:name="List Table 3 Accent 3" w:uiPriority="48"/>
-    <w:lsdException w:name="List Table 4 Accent 3" w:uiPriority="49"/>
-    <w:lsdException w:name="List Table 5 Dark Accent 3" w:uiPriority="50"/>
-    <w:lsdException w:name="List Table 6 Colorful Accent 3" w:uiPriority="51"/>
-    <w:lsdException w:name="List Table 7 Colorful Accent 3" w:uiPriority="52"/>
-    <w:lsdException w:name="List Table 1 Light Accent 4" w:uiPriority="46"/>
-    <w:lsdException w:name="List Table 2 Accent 4" w:uiPriority="47"/>
-    <w:lsdException w:name="List Table 3 Accent 4" w:uiPriority="48"/>
-    <w:lsdException w:name="List Table 4 Accent 4" w:uiPriority="49"/>
-    <w:lsdException w:name="List Table 5 Dark Accent 4" w:uiPriority="50"/>
-    <w:lsdException w:name="List Table 6 Colorful Accent 4" w:uiPriority="51"/>
-    <w:lsdException w:name="List Table 7 Colorful Accent 4" w:uiPriority="52"/>
-    <w:lsdException w:name="List Table 1 Light Accent 5" w:uiPriority="46"/>
-    <w:lsdException w:name="List Table 2 Accent 5" w:uiPriority="47"/>
-    <w:lsdException w:name="List Table 3 Accent 5" w:uiPriority="48"/>
-    <w:lsdException w:name="List Table 4 Accent 5" w:uiPriority="49"/>
-    <w:lsdException w:name="List Table 5 Dark Accent 5" w:uiPriority="50"/>
-    <w:lsdException w:name="List Table 6 Colorful Accent 5" w:uiPriority="51"/>
-    <w:lsdException w:name="List Table 7 Colorful Accent 5" w:uiPriority="52"/>
-    <w:lsdException w:name="List Table 1 Light Accent 6" w:uiPriority="46"/>
-    <w:lsdException w:name="List Table 2 Accent 6" w:uiPriority="47"/>
-    <w:lsdException w:name="List Table 3 Accent 6" w:uiPriority="48"/>
-    <w:lsdException w:name="List Table 4 Accent 6" w:uiPriority="49"/>
-    <w:lsdException w:name="List Table 5 Dark Accent 6" w:uiPriority="50"/>
-    <w:lsdException w:name="List Table 6 Colorful Accent 6" w:uiPriority="51"/>
-    <w:lsdException w:name="List Table 7 Colorful Accent 6" w:uiPriority="52"/>
-    <w:lsdException w:name="Mention" w:semiHidden="1" w:unhideWhenUsed="1"/>
-    <w:lsdException w:name="Smart Hyperlink" w:semiHidden="1" w:unhideWhenUsed="1"/>
-    <w:lsdException w:name="Hashtag" w:semiHidden="1" w:unhideWhenUsed="1"/>
-    <w:lsdException w:name="Unresolved Mention" w:semiHidden="1" w:unhideWhenUsed="1"/>
-  </w:latentStyles>
-  <w:style w:type="paragraph" w:default="1" w:styleId="Standard">
-    <w:name w:val="Normal"/>
-    <w:qFormat/>
-  </w:style>
-  <w:style w:type="character" w:default="1" w:styleId="Absatz-Standardschriftart">
-    <w:name w:val="Default Paragraph Font"/>
-    <w:uiPriority w:val="1"/>
-    <w:semiHidden/>
-    <w:unhideWhenUsed/>
-  </w:style>
-  <w:style w:type="table" w:default="1" w:styleId="NormaleTabelle">
-    <w:name w:val="Normal Table"/>
-    <w:uiPriority w:val="99"/>
-    <w:semiHidden/>
-    <w:unhideWhenUsed/>
-    <w:tblPr>
-      <w:tblInd w:w="0" w:type="dxa"/>
-      <w:tblCellMar>
-        <w:top w:w="0" w:type="dxa"/>
-        <w:left w:w="108" w:type="dxa"/>
-        <w:bottom w:w="0" w:type="dxa"/>
-        <w:right w:w="108" w:type="dxa"/>
-      </w:tblCellMar>
-    </w:tblPr>
-  </w:style>
-  <w:style w:type="numbering" w:default="1" w:styleId="KeineListe">
-    <w:name w:val="No List"/>
-    <w:uiPriority w:val="99"/>
-    <w:semiHidden/>
-    <w:unhideWhenUsed/>
-  </w:style>
-  <w:style w:type="paragraph" w:customStyle="1" w:styleId="F796126FA43B448CBF89CDC2FA75754B">
-    <w:name w:val="F796126FA43B448CBF89CDC2FA75754B"/>
-    <w:rsid w:val="00410867"/>
-  </w:style>
-  <w:style w:type="paragraph" w:customStyle="1" w:styleId="2C30C4994D834183BB8789FF58368364">
-    <w:name w:val="2C30C4994D834183BB8789FF58368364"/>
-    <w:rsid w:val="00410867"/>
-  </w:style>
-</w:styles>
-</file>
-
-<file path=word/glossary/webSettings.xml><?xml version="1.0" encoding="utf-8"?>
-<w:webSettings xmlns:mc="http://schemas.openxmlformats.org/markup-compatibility/2006" xmlns:r="http://schemas.openxmlformats.org/officeDocument/2006/relationships" xmlns:w="http://schemas.openxmlformats.org/wordprocessingml/2006/main" xmlns:w14="http://schemas.microsoft.com/office/word/2010/wordml" xmlns:w15="http://schemas.microsoft.com/office/word/2012/wordml" xmlns:w16cid="http://schemas.microsoft.com/office/word/2016/wordml/cid" xmlns:w16se="http://schemas.microsoft.com/office/word/2015/wordml/symex" mc:Ignorable="w14 w15 w16se w16cid">
-  <w:optimizeForBrowser/>
-  <w:allowPNG/>
-</w:webSettings>
 </file>
 
 <file path=word/theme/theme1.xml><?xml version="1.0" encoding="utf-8"?>
@@ -3437,7 +4315,7 @@
 </file>
 
 <file path=customXml/itemProps1.xml><?xml version="1.0" encoding="utf-8"?>
-<ds:datastoreItem xmlns:ds="http://schemas.openxmlformats.org/officeDocument/2006/customXml" ds:itemID="{21AB9D4E-FC2F-48A5-A80E-04B23F77542F}">
+<ds:datastoreItem xmlns:ds="http://schemas.openxmlformats.org/officeDocument/2006/customXml" ds:itemID="{39E81258-5994-4A6F-B1EE-E057EFF1361A}">
   <ds:schemaRefs>
     <ds:schemaRef ds:uri="http://schemas.openxmlformats.org/officeDocument/2006/bibliography"/>
   </ds:schemaRefs>

</xml_diff>